<commit_message>
ánh vừa sửa phần slide của ánh
</commit_message>
<xml_diff>
--- a/Mẫu Bao cao BTL OOAD.docx
+++ b/Mẫu Bao cao BTL OOAD.docx
@@ -4495,11 +4495,10 @@
         <w:rPr>
           <w:noProof/>
         </w:rPr>
-        <w:lastRenderedPageBreak/>
         <w:drawing>
-          <wp:inline distT="0" distB="0" distL="0" distR="0" wp14:anchorId="793BAABC" wp14:editId="0DD532BB">
-            <wp:extent cx="5562600" cy="3183890"/>
-            <wp:effectExtent l="0" t="0" r="0" b="0"/>
+          <wp:inline distT="0" distB="0" distL="0" distR="0" wp14:anchorId="793BAABC" wp14:editId="1644CA12">
+            <wp:extent cx="5561965" cy="2641600"/>
+            <wp:effectExtent l="0" t="0" r="635" b="6350"/>
             <wp:docPr id="9" name="Picture 9"/>
             <wp:cNvGraphicFramePr>
               <a:graphicFrameLocks xmlns:a="http://schemas.openxmlformats.org/drawingml/2006/main" noChangeAspect="1"/>
@@ -4529,7 +4528,7 @@
                   <pic:spPr bwMode="auto">
                     <a:xfrm>
                       <a:off x="0" y="0"/>
-                      <a:ext cx="5563097" cy="3184174"/>
+                      <a:ext cx="5580254" cy="2650286"/>
                     </a:xfrm>
                     <a:prstGeom prst="rect">
                       <a:avLst/>
@@ -4580,6 +4579,7 @@
     </w:p>
     <w:p>
       <w:r>
+        <w:lastRenderedPageBreak/>
         <w:t>Biểu đồ tổng quát trang quản trị như Hình 2-1 gồm các chức năng chính như sau: Quản lý</w:t>
       </w:r>
       <w:r>
@@ -4739,7 +4739,6 @@
       </w:pPr>
       <w:bookmarkStart w:id="17" w:name="_Hlk182414030"/>
       <w:r>
-        <w:lastRenderedPageBreak/>
         <w:t xml:space="preserve">Biểu đồ phân rã của use case Quản lý </w:t>
       </w:r>
       <w:r>
@@ -4848,6 +4847,7 @@
     </w:p>
     <w:p>
       <w:r>
+        <w:lastRenderedPageBreak/>
         <w:t>Hình 2-</w:t>
       </w:r>
       <w:r>
@@ -5023,12 +5023,11 @@
         <w:rPr>
           <w:noProof/>
         </w:rPr>
-        <w:lastRenderedPageBreak/>
         <w:drawing>
-          <wp:inline distT="0" distB="0" distL="0" distR="0" wp14:anchorId="4457C553" wp14:editId="77C0BAC1">
-            <wp:extent cx="5578792" cy="3581400"/>
+          <wp:inline distT="0" distB="0" distL="0" distR="0" wp14:anchorId="46F64AB2" wp14:editId="6C19A93C">
+            <wp:extent cx="5578475" cy="2971800"/>
             <wp:effectExtent l="0" t="0" r="3175" b="0"/>
-            <wp:docPr id="22" name="Picture 22"/>
+            <wp:docPr id="25" name="Picture 25"/>
             <wp:cNvGraphicFramePr>
               <a:graphicFrameLocks xmlns:a="http://schemas.openxmlformats.org/drawingml/2006/main" noChangeAspect="1"/>
             </wp:cNvGraphicFramePr>
@@ -5036,7 +5035,7 @@
               <a:graphicData uri="http://schemas.openxmlformats.org/drawingml/2006/picture">
                 <pic:pic xmlns:pic="http://schemas.openxmlformats.org/drawingml/2006/picture">
                   <pic:nvPicPr>
-                    <pic:cNvPr id="0" name="Picture 1"/>
+                    <pic:cNvPr id="0" name="Picture 2"/>
                     <pic:cNvPicPr>
                       <a:picLocks noChangeAspect="1" noChangeArrowheads="1"/>
                     </pic:cNvPicPr>
@@ -5057,7 +5056,7 @@
                   <pic:spPr bwMode="auto">
                     <a:xfrm>
                       <a:off x="0" y="0"/>
-                      <a:ext cx="5584817" cy="3585268"/>
+                      <a:ext cx="5585770" cy="2975686"/>
                     </a:xfrm>
                     <a:prstGeom prst="rect">
                       <a:avLst/>
@@ -5108,6 +5107,7 @@
     </w:p>
     <w:p>
       <w:r>
+        <w:lastRenderedPageBreak/>
         <w:t>Hình 2-5 thể hiện biểu đồ phân rã của use case Quản lý sản phẩm, gồm các use case phân rã là: Hiển thị danh sách sản phẩm, thêm sản phẩm, sửa sản phẩm, xoá sản phẩm, tìm kiếm sản phẩm</w:t>
       </w:r>
     </w:p>
@@ -5135,10 +5135,10 @@
           <w:noProof/>
         </w:rPr>
         <w:drawing>
-          <wp:inline distT="0" distB="0" distL="0" distR="0" wp14:anchorId="7B85D2D4" wp14:editId="29F08A03">
-            <wp:extent cx="5579280" cy="3219450"/>
-            <wp:effectExtent l="0" t="0" r="2540" b="0"/>
-            <wp:docPr id="31" name="Picture 31"/>
+          <wp:inline distT="0" distB="0" distL="0" distR="0" wp14:anchorId="5524D1A3" wp14:editId="21B9198E">
+            <wp:extent cx="5579745" cy="3033648"/>
+            <wp:effectExtent l="0" t="0" r="1905" b="0"/>
+            <wp:docPr id="27" name="Picture 27"/>
             <wp:cNvGraphicFramePr>
               <a:graphicFrameLocks xmlns:a="http://schemas.openxmlformats.org/drawingml/2006/main" noChangeAspect="1"/>
             </wp:cNvGraphicFramePr>
@@ -5146,7 +5146,7 @@
               <a:graphicData uri="http://schemas.openxmlformats.org/drawingml/2006/picture">
                 <pic:pic xmlns:pic="http://schemas.openxmlformats.org/drawingml/2006/picture">
                   <pic:nvPicPr>
-                    <pic:cNvPr id="0" name="Picture 3"/>
+                    <pic:cNvPr id="0" name="Picture 4"/>
                     <pic:cNvPicPr>
                       <a:picLocks noChangeAspect="1" noChangeArrowheads="1"/>
                     </pic:cNvPicPr>
@@ -5167,7 +5167,7 @@
                   <pic:spPr bwMode="auto">
                     <a:xfrm>
                       <a:off x="0" y="0"/>
-                      <a:ext cx="5586035" cy="3223348"/>
+                      <a:ext cx="5579745" cy="3033648"/>
                     </a:xfrm>
                     <a:prstGeom prst="rect">
                       <a:avLst/>
@@ -5218,7 +5218,6 @@
     </w:p>
     <w:p>
       <w:r>
-        <w:lastRenderedPageBreak/>
         <w:t>Hình 2-6 thể hiện biểu đồ phân rã của use case Quản lý đơn hàng bán, gồm các use case phân rã là: Hiển thị danh sách đơn hàng bán, tạo đơn hàng bán, in hoá đơn, tìm kiếm đơn hàng bán</w:t>
       </w:r>
     </w:p>
@@ -5245,10 +5244,10 @@
           <w:noProof/>
         </w:rPr>
         <w:drawing>
-          <wp:inline distT="0" distB="0" distL="0" distR="0" wp14:anchorId="308BF608" wp14:editId="67526E83">
-            <wp:extent cx="5579745" cy="1365613"/>
-            <wp:effectExtent l="0" t="0" r="1905" b="6350"/>
-            <wp:docPr id="47" name="Picture 47"/>
+          <wp:inline distT="0" distB="0" distL="0" distR="0" wp14:anchorId="4224B1FA" wp14:editId="5D9213B4">
+            <wp:extent cx="5579745" cy="1915559"/>
+            <wp:effectExtent l="0" t="0" r="1905" b="8890"/>
+            <wp:docPr id="29" name="Picture 29"/>
             <wp:cNvGraphicFramePr>
               <a:graphicFrameLocks xmlns:a="http://schemas.openxmlformats.org/drawingml/2006/main" noChangeAspect="1"/>
             </wp:cNvGraphicFramePr>
@@ -5256,7 +5255,7 @@
               <a:graphicData uri="http://schemas.openxmlformats.org/drawingml/2006/picture">
                 <pic:pic xmlns:pic="http://schemas.openxmlformats.org/drawingml/2006/picture">
                   <pic:nvPicPr>
-                    <pic:cNvPr id="0" name="Picture 5"/>
+                    <pic:cNvPr id="0" name="Picture 6"/>
                     <pic:cNvPicPr>
                       <a:picLocks noChangeAspect="1" noChangeArrowheads="1"/>
                     </pic:cNvPicPr>
@@ -5277,7 +5276,7 @@
                   <pic:spPr bwMode="auto">
                     <a:xfrm>
                       <a:off x="0" y="0"/>
-                      <a:ext cx="5579745" cy="1365613"/>
+                      <a:ext cx="5579745" cy="1915559"/>
                     </a:xfrm>
                     <a:prstGeom prst="rect">
                       <a:avLst/>
@@ -5328,6 +5327,7 @@
     </w:p>
     <w:p>
       <w:r>
+        <w:lastRenderedPageBreak/>
         <w:t>Hình 2-7 thể hiện biểu đồ phân rã của use case Quản lý chi tiết đơn hàng bán, gồm các use case phân rã là: Hiển thị danh sách chi tiết đơn hàng bán, thêm chi tiết đơn hàng bán, tìm kiếm danh sách chi tiết đơn hàng bán</w:t>
       </w:r>
     </w:p>
@@ -5352,10 +5352,10 @@
           <w:noProof/>
         </w:rPr>
         <w:drawing>
-          <wp:inline distT="0" distB="0" distL="0" distR="0" wp14:anchorId="78D16DE9" wp14:editId="4951337E">
-            <wp:extent cx="5638800" cy="2063750"/>
-            <wp:effectExtent l="0" t="0" r="0" b="0"/>
-            <wp:docPr id="15" name="Picture 15"/>
+          <wp:inline distT="0" distB="0" distL="0" distR="0" wp14:anchorId="5719ED7B" wp14:editId="47CA4ADE">
+            <wp:extent cx="5579110" cy="3054350"/>
+            <wp:effectExtent l="0" t="0" r="2540" b="0"/>
+            <wp:docPr id="33" name="Picture 33"/>
             <wp:cNvGraphicFramePr>
               <a:graphicFrameLocks xmlns:a="http://schemas.openxmlformats.org/drawingml/2006/main" noChangeAspect="1"/>
             </wp:cNvGraphicFramePr>
@@ -5363,8 +5363,10 @@
               <a:graphicData uri="http://schemas.openxmlformats.org/drawingml/2006/picture">
                 <pic:pic xmlns:pic="http://schemas.openxmlformats.org/drawingml/2006/picture">
                   <pic:nvPicPr>
-                    <pic:cNvPr id="15" name="Quản lý nhân viên Use Case Diagram.jpg"/>
-                    <pic:cNvPicPr/>
+                    <pic:cNvPr id="0" name="Picture 8"/>
+                    <pic:cNvPicPr>
+                      <a:picLocks noChangeAspect="1" noChangeArrowheads="1"/>
+                    </pic:cNvPicPr>
                   </pic:nvPicPr>
                   <pic:blipFill>
                     <a:blip r:embed="rId15">
@@ -5374,18 +5376,23 @@
                         </a:ext>
                       </a:extLst>
                     </a:blip>
+                    <a:srcRect/>
                     <a:stretch>
                       <a:fillRect/>
                     </a:stretch>
                   </pic:blipFill>
-                  <pic:spPr>
+                  <pic:spPr bwMode="auto">
                     <a:xfrm>
                       <a:off x="0" y="0"/>
-                      <a:ext cx="5638800" cy="2063750"/>
+                      <a:ext cx="5582873" cy="3056410"/>
                     </a:xfrm>
                     <a:prstGeom prst="rect">
                       <a:avLst/>
                     </a:prstGeom>
+                    <a:noFill/>
+                    <a:ln>
+                      <a:noFill/>
+                    </a:ln>
                   </pic:spPr>
                 </pic:pic>
               </a:graphicData>
@@ -5433,10 +5440,6 @@
         <w:t>Sửa thông tin nhân viên, Xóa thông tin nhân viên, Tìm kiếm thông tin nhân viên</w:t>
       </w:r>
     </w:p>
-    <w:p/>
-    <w:p/>
-    <w:p/>
-    <w:p/>
     <w:p>
       <w:pPr>
         <w:pStyle w:val="ListParagraph"/>
@@ -5446,7 +5449,6 @@
         </w:numPr>
       </w:pPr>
       <w:r>
-        <w:lastRenderedPageBreak/>
         <w:t>Biểu đồ phân rã của use case Quản lý nhà cung cấp</w:t>
       </w:r>
     </w:p>
@@ -5459,10 +5461,10 @@
           <w:noProof/>
         </w:rPr>
         <w:drawing>
-          <wp:inline distT="0" distB="0" distL="0" distR="0" wp14:anchorId="40A74AB1" wp14:editId="73BE490F">
-            <wp:extent cx="5579745" cy="2228850"/>
-            <wp:effectExtent l="0" t="0" r="1905" b="0"/>
-            <wp:docPr id="18" name="Picture 18"/>
+          <wp:inline distT="0" distB="0" distL="0" distR="0" wp14:anchorId="71BF4265" wp14:editId="6337D5B9">
+            <wp:extent cx="5579110" cy="2717800"/>
+            <wp:effectExtent l="0" t="0" r="2540" b="6350"/>
+            <wp:docPr id="35" name="Picture 35"/>
             <wp:cNvGraphicFramePr>
               <a:graphicFrameLocks xmlns:a="http://schemas.openxmlformats.org/drawingml/2006/main" noChangeAspect="1"/>
             </wp:cNvGraphicFramePr>
@@ -5470,8 +5472,10 @@
               <a:graphicData uri="http://schemas.openxmlformats.org/drawingml/2006/picture">
                 <pic:pic xmlns:pic="http://schemas.openxmlformats.org/drawingml/2006/picture">
                   <pic:nvPicPr>
-                    <pic:cNvPr id="18" name="Quản lý Nhà cung cấp.jpg"/>
-                    <pic:cNvPicPr/>
+                    <pic:cNvPr id="0" name="Picture 10"/>
+                    <pic:cNvPicPr>
+                      <a:picLocks noChangeAspect="1" noChangeArrowheads="1"/>
+                    </pic:cNvPicPr>
                   </pic:nvPicPr>
                   <pic:blipFill>
                     <a:blip r:embed="rId16">
@@ -5481,18 +5485,23 @@
                         </a:ext>
                       </a:extLst>
                     </a:blip>
+                    <a:srcRect/>
                     <a:stretch>
                       <a:fillRect/>
                     </a:stretch>
                   </pic:blipFill>
-                  <pic:spPr>
+                  <pic:spPr bwMode="auto">
                     <a:xfrm>
                       <a:off x="0" y="0"/>
-                      <a:ext cx="5579745" cy="2228850"/>
+                      <a:ext cx="5588116" cy="2722187"/>
                     </a:xfrm>
                     <a:prstGeom prst="rect">
                       <a:avLst/>
                     </a:prstGeom>
+                    <a:noFill/>
+                    <a:ln>
+                      <a:noFill/>
+                    </a:ln>
                   </pic:spPr>
                 </pic:pic>
               </a:graphicData>
@@ -5529,27 +5538,13 @@
         </w:r>
       </w:fldSimple>
       <w:r>
-        <w:t>: Biểu đồ phân rã use case Quản lý nh</w:t>
-      </w:r>
-      <w:r>
-        <w:t>à cung cấp</w:t>
+        <w:t>: Biểu đồ phân rã use case Quản lý nhà cung cấp</w:t>
       </w:r>
     </w:p>
     <w:p>
       <w:r>
-        <w:t>Hình 2-</w:t>
-      </w:r>
-      <w:r>
-        <w:t>9</w:t>
-      </w:r>
-      <w:r>
-        <w:t xml:space="preserve"> thể hiện biểu đồ phân rã của use case Quản lý nh</w:t>
-      </w:r>
-      <w:r>
-        <w:t>à cung cấp</w:t>
-      </w:r>
-      <w:r>
-        <w:t>, gồm các use case phân rã là: Hiển thị thông tin nhà cung cấp, Thêm thông tin nhà cung cấp, Sửa thông tin nhà cung cấp, Xóa thông tin nhà cung cấp, Tìm kiếm thông tin nhà cung cấp</w:t>
+        <w:lastRenderedPageBreak/>
+        <w:t>Hình 2-9 thể hiện biểu đồ phân rã của use case Quản lý nhà cung cấp, gồm các use case phân rã là: Hiển thị thông tin nhà cung cấp, Thêm thông tin nhà cung cấp, Sửa thông tin nhà cung cấp, Xóa thông tin nhà cung cấp, Tìm kiếm thông tin nhà cung cấp</w:t>
       </w:r>
     </w:p>
     <w:p>
@@ -5561,10 +5556,7 @@
         </w:numPr>
       </w:pPr>
       <w:r>
-        <w:t xml:space="preserve">Biểu đồ phân rã của use case </w:t>
-      </w:r>
-      <w:r>
-        <w:t>Đăng nhập</w:t>
+        <w:t>Biểu đồ phân rã của use case Đăng nhập</w:t>
       </w:r>
     </w:p>
     <w:p>
@@ -5576,10 +5568,10 @@
           <w:noProof/>
         </w:rPr>
         <w:drawing>
-          <wp:inline distT="0" distB="0" distL="0" distR="0" wp14:anchorId="22517A09" wp14:editId="5F721C53">
-            <wp:extent cx="5354261" cy="2166620"/>
-            <wp:effectExtent l="0" t="0" r="0" b="5080"/>
-            <wp:docPr id="20" name="Picture 20"/>
+          <wp:inline distT="0" distB="0" distL="0" distR="0" wp14:anchorId="02E55DA7" wp14:editId="1202768C">
+            <wp:extent cx="5556250" cy="2889250"/>
+            <wp:effectExtent l="0" t="0" r="6350" b="6350"/>
+            <wp:docPr id="37" name="Picture 37"/>
             <wp:cNvGraphicFramePr>
               <a:graphicFrameLocks xmlns:a="http://schemas.openxmlformats.org/drawingml/2006/main" noChangeAspect="1"/>
             </wp:cNvGraphicFramePr>
@@ -5587,8 +5579,10 @@
               <a:graphicData uri="http://schemas.openxmlformats.org/drawingml/2006/picture">
                 <pic:pic xmlns:pic="http://schemas.openxmlformats.org/drawingml/2006/picture">
                   <pic:nvPicPr>
-                    <pic:cNvPr id="20" name="Đăng nhập.jpg"/>
-                    <pic:cNvPicPr/>
+                    <pic:cNvPr id="0" name="Picture 12"/>
+                    <pic:cNvPicPr>
+                      <a:picLocks noChangeAspect="1" noChangeArrowheads="1"/>
+                    </pic:cNvPicPr>
                   </pic:nvPicPr>
                   <pic:blipFill>
                     <a:blip r:embed="rId17">
@@ -5598,18 +5592,23 @@
                         </a:ext>
                       </a:extLst>
                     </a:blip>
+                    <a:srcRect/>
                     <a:stretch>
                       <a:fillRect/>
                     </a:stretch>
                   </pic:blipFill>
-                  <pic:spPr>
+                  <pic:spPr bwMode="auto">
                     <a:xfrm>
                       <a:off x="0" y="0"/>
-                      <a:ext cx="5375107" cy="2175056"/>
+                      <a:ext cx="5556250" cy="2889250"/>
                     </a:xfrm>
                     <a:prstGeom prst="rect">
                       <a:avLst/>
                     </a:prstGeom>
+                    <a:noFill/>
+                    <a:ln>
+                      <a:noFill/>
+                    </a:ln>
                   </pic:spPr>
                 </pic:pic>
               </a:graphicData>
@@ -5651,43 +5650,19 @@
     </w:p>
     <w:p>
       <w:r>
-        <w:t>Hình 2-</w:t>
-      </w:r>
-      <w:r>
-        <w:t>10</w:t>
-      </w:r>
-      <w:r>
-        <w:t xml:space="preserve"> thể hiện biểu đồ phân rã của use case</w:t>
-      </w:r>
-      <w:r>
-        <w:t xml:space="preserve"> Đăng nhập</w:t>
-      </w:r>
-      <w:r>
-        <w:t>, gồm các use case phân rã là: Hiển thị thông tin</w:t>
-      </w:r>
-      <w:r>
-        <w:t xml:space="preserve"> Đăng nhập</w:t>
-      </w:r>
-      <w:r>
-        <w:t xml:space="preserve">, </w:t>
-      </w:r>
-      <w:r>
-        <w:t>Đổi mật khẩu, Đăng ký</w:t>
-      </w:r>
-      <w:bookmarkStart w:id="20" w:name="_GoBack"/>
-      <w:bookmarkEnd w:id="20"/>
+        <w:t>Hình 2-10 thể hiện biểu đồ phân rã của use case Đăng nhập, gồm các use case phân rã là: Hiển thị thông tin Đăng nhập, Đổi mật khẩu, Đăng ký</w:t>
+      </w:r>
     </w:p>
     <w:p/>
     <w:p>
       <w:pPr>
         <w:pStyle w:val="Heading3"/>
       </w:pPr>
-      <w:bookmarkStart w:id="21" w:name="_Toc143587134"/>
-      <w:r>
-        <w:lastRenderedPageBreak/>
+      <w:bookmarkStart w:id="20" w:name="_Toc143587134"/>
+      <w:r>
         <w:t>Các đặc tả ca sử dụng</w:t>
       </w:r>
-      <w:bookmarkEnd w:id="21"/>
+      <w:bookmarkEnd w:id="20"/>
       <w:r>
         <w:t xml:space="preserve"> </w:t>
       </w:r>
@@ -5696,7 +5671,7 @@
       <w:pPr>
         <w:pStyle w:val="Heading4"/>
       </w:pPr>
-      <w:bookmarkStart w:id="22" w:name="_Hlk182416426"/>
+      <w:bookmarkStart w:id="21" w:name="_Hlk182416426"/>
       <w:r>
         <w:t xml:space="preserve">Use case </w:t>
       </w:r>
@@ -5751,11 +5726,11 @@
           </wp:inline>
         </w:drawing>
       </w:r>
-      <w:bookmarkStart w:id="23" w:name="Wo31hu6GAqHKAQq5"/>
+      <w:bookmarkStart w:id="22" w:name="Wo31hu6GAqHKAQq5"/>
       <w:r>
         <w:t xml:space="preserve"> 1. </w:t>
       </w:r>
-      <w:bookmarkEnd w:id="23"/>
+      <w:bookmarkEnd w:id="22"/>
       <w:r>
         <w:t>Hiển thị danh mục sản phẩm</w:t>
       </w:r>
@@ -5962,11 +5937,12 @@
         </w:numPr>
         <w:ind w:left="720" w:hanging="720"/>
       </w:pPr>
-      <w:bookmarkStart w:id="24" w:name="_Toc143587136"/>
-      <w:r>
+      <w:bookmarkStart w:id="23" w:name="_Toc143587136"/>
+      <w:r>
+        <w:lastRenderedPageBreak/>
         <w:t>Scenario</w:t>
       </w:r>
-      <w:bookmarkEnd w:id="24"/>
+      <w:bookmarkEnd w:id="23"/>
     </w:p>
     <w:tbl>
       <w:tblPr>
@@ -6226,7 +6202,7 @@
         <w:pStyle w:val="Nidung"/>
         <w:ind w:firstLine="0"/>
       </w:pPr>
-      <w:bookmarkStart w:id="25" w:name="_Toc143587137"/>
+      <w:bookmarkStart w:id="24" w:name="_Toc143587137"/>
     </w:p>
     <w:p>
       <w:pPr>
@@ -6423,7 +6399,6 @@
               </w:rPr>
             </w:pPr>
             <w:r>
-              <w:lastRenderedPageBreak/>
               <w:t>Post</w:t>
             </w:r>
             <w:r>
@@ -6619,6 +6594,7 @@
           </w:tcPr>
           <w:p>
             <w:r>
+              <w:lastRenderedPageBreak/>
               <w:t> </w:t>
             </w:r>
             <w:r>
@@ -6838,9 +6814,9 @@
         <w:pStyle w:val="Nidung"/>
         <w:ind w:firstLine="0"/>
       </w:pPr>
-      <w:bookmarkStart w:id="26" w:name="_Hlk182415861"/>
-      <w:bookmarkStart w:id="27" w:name="_Hlk182425913"/>
-      <w:bookmarkEnd w:id="22"/>
+      <w:bookmarkStart w:id="25" w:name="_Hlk182415861"/>
+      <w:bookmarkStart w:id="26" w:name="_Hlk182425913"/>
+      <w:bookmarkEnd w:id="21"/>
       <w:r>
         <w:rPr>
           <w:noProof/>
@@ -7049,7 +7025,6 @@
               </w:rPr>
             </w:pPr>
             <w:r>
-              <w:lastRenderedPageBreak/>
               <w:t>Post</w:t>
             </w:r>
             <w:r>
@@ -7295,6 +7270,7 @@
               <w:rPr>
                 <w:color w:val="CA6400"/>
               </w:rPr>
+              <w:lastRenderedPageBreak/>
               <w:t>SYSTEM </w:t>
             </w:r>
             <w:r>
@@ -7472,7 +7448,7 @@
           </w:p>
         </w:tc>
       </w:tr>
-      <w:bookmarkEnd w:id="26"/>
+      <w:bookmarkEnd w:id="25"/>
     </w:tbl>
     <w:p>
       <w:pPr>
@@ -7700,7 +7676,6 @@
               </w:rPr>
             </w:pPr>
             <w:r>
-              <w:lastRenderedPageBreak/>
               <w:t>Post</w:t>
             </w:r>
             <w:r>
@@ -7968,6 +7943,7 @@
           </w:tcPr>
           <w:p>
             <w:r>
+              <w:lastRenderedPageBreak/>
               <w:t> </w:t>
             </w:r>
             <w:r>
@@ -8115,7 +8091,7 @@
           </w:p>
         </w:tc>
       </w:tr>
-      <w:bookmarkEnd w:id="27"/>
+      <w:bookmarkEnd w:id="26"/>
     </w:tbl>
     <w:p>
       <w:pPr>
@@ -8135,7 +8111,7 @@
         <w:pStyle w:val="Nidung"/>
         <w:ind w:firstLine="0"/>
       </w:pPr>
-      <w:bookmarkStart w:id="28" w:name="_Hlk182419690"/>
+      <w:bookmarkStart w:id="27" w:name="_Hlk182419690"/>
       <w:r>
         <w:rPr>
           <w:noProof/>
@@ -8403,7 +8379,6 @@
         <w:ind w:left="720" w:hanging="720"/>
       </w:pPr>
       <w:r>
-        <w:lastRenderedPageBreak/>
         <w:t>Scenario</w:t>
       </w:r>
     </w:p>
@@ -8660,6 +8635,7 @@
           </w:tcPr>
           <w:p>
             <w:r>
+              <w:lastRenderedPageBreak/>
               <w:t> </w:t>
             </w:r>
             <w:r>
@@ -8710,7 +8686,7 @@
           </w:p>
         </w:tc>
       </w:tr>
-      <w:bookmarkEnd w:id="28"/>
+      <w:bookmarkEnd w:id="27"/>
     </w:tbl>
     <w:p>
       <w:pPr>
@@ -8729,7 +8705,7 @@
       <w:pPr>
         <w:pStyle w:val="Heading4"/>
       </w:pPr>
-      <w:bookmarkStart w:id="29" w:name="_Hlk182419966"/>
+      <w:bookmarkStart w:id="28" w:name="_Hlk182419966"/>
       <w:r>
         <w:t>Use case quản lý đơn hàng nhập</w:t>
       </w:r>
@@ -9054,7 +9030,6 @@
               <w:rPr>
                 <w:color w:val="848284"/>
               </w:rPr>
-              <w:lastRenderedPageBreak/>
               <w:t> </w:t>
             </w:r>
             <w:r>
@@ -9452,6 +9427,7 @@
               </w:rPr>
             </w:pPr>
             <w:r>
+              <w:lastRenderedPageBreak/>
               <w:t>Post</w:t>
             </w:r>
             <w:r>
@@ -9696,7 +9672,6 @@
           </w:tcPr>
           <w:p>
             <w:r>
-              <w:lastRenderedPageBreak/>
               <w:t> </w:t>
             </w:r>
             <w:r>
@@ -10087,6 +10062,7 @@
               <w:rPr>
                 <w:color w:val="CA6400"/>
               </w:rPr>
+              <w:lastRenderedPageBreak/>
               <w:t>SYSTEM </w:t>
             </w:r>
             <w:r>
@@ -10102,6 +10078,7 @@
           </w:tcPr>
           <w:p>
             <w:r>
+              <w:lastRenderedPageBreak/>
               <w:t>Extension:</w:t>
             </w:r>
           </w:p>
@@ -10308,7 +10285,7 @@
           </w:p>
         </w:tc>
       </w:tr>
-      <w:bookmarkEnd w:id="29"/>
+      <w:bookmarkEnd w:id="28"/>
     </w:tbl>
     <w:p>
       <w:pPr>
@@ -10727,6 +10704,7 @@
               <w:rPr>
                 <w:color w:val="CA6400"/>
               </w:rPr>
+              <w:lastRenderedPageBreak/>
               <w:t>SYSTEM </w:t>
             </w:r>
             <w:r>
@@ -11039,7 +11017,6 @@
               </w:rPr>
             </w:pPr>
             <w:r>
-              <w:lastRenderedPageBreak/>
               <w:t>Post</w:t>
             </w:r>
             <w:r>
@@ -11368,6 +11345,7 @@
               <w:rPr>
                 <w:color w:val="CA6400"/>
               </w:rPr>
+              <w:lastRenderedPageBreak/>
               <w:t>SYSTEM </w:t>
             </w:r>
             <w:r>
@@ -11664,7 +11642,6 @@
               <w:rPr>
                 <w:color w:val="CA6400"/>
               </w:rPr>
-              <w:lastRenderedPageBreak/>
               <w:t>SYSTEM </w:t>
             </w:r>
             <w:r>
@@ -11686,7 +11663,6 @@
           </w:tcPr>
           <w:p>
             <w:r>
-              <w:lastRenderedPageBreak/>
               <w:t>Extension:</w:t>
             </w:r>
           </w:p>
@@ -12054,6 +12030,7 @@
           </w:tcPr>
           <w:p>
             <w:r>
+              <w:lastRenderedPageBreak/>
               <w:t>Preconditions</w:t>
             </w:r>
           </w:p>
@@ -12287,7 +12264,6 @@
               <w:rPr>
                 <w:color w:val="CA6400"/>
               </w:rPr>
-              <w:lastRenderedPageBreak/>
               <w:t>SYSTEM </w:t>
             </w:r>
             <w:r>
@@ -12321,7 +12297,6 @@
           </w:tcPr>
           <w:p>
             <w:r>
-              <w:lastRenderedPageBreak/>
               <w:t>Extension:</w:t>
             </w:r>
           </w:p>
@@ -12692,6 +12667,7 @@
           </w:tcPr>
           <w:p>
             <w:r>
+              <w:lastRenderedPageBreak/>
               <w:t>Preconditions</w:t>
             </w:r>
           </w:p>
@@ -12968,7 +12944,6 @@
               <w:rPr>
                 <w:color w:val="CA6400"/>
               </w:rPr>
-              <w:lastRenderedPageBreak/>
               <w:t>SYSTEM </w:t>
             </w:r>
             <w:r>
@@ -12984,7 +12959,6 @@
           </w:tcPr>
           <w:p>
             <w:r>
-              <w:lastRenderedPageBreak/>
               <w:t>Extension:</w:t>
             </w:r>
           </w:p>
@@ -13139,7 +13113,7 @@
             <w:tcW w:w="8784" w:type="dxa"/>
           </w:tcPr>
           <w:p>
-            <w:bookmarkStart w:id="30" w:name="_Hlk182426334"/>
+            <w:bookmarkStart w:id="29" w:name="_Hlk182426334"/>
             <w:r>
               <w:t> </w:t>
             </w:r>
@@ -13197,7 +13171,7 @@
             <w:tcW w:w="8784" w:type="dxa"/>
           </w:tcPr>
           <w:p>
-            <w:bookmarkStart w:id="31" w:name="_Hlk182426449"/>
+            <w:bookmarkStart w:id="30" w:name="_Hlk182426449"/>
             <w:r>
               <w:t> </w:t>
             </w:r>
@@ -13243,8 +13217,8 @@
           </w:p>
         </w:tc>
       </w:tr>
+      <w:bookmarkEnd w:id="29"/>
       <w:bookmarkEnd w:id="30"/>
-      <w:bookmarkEnd w:id="31"/>
       <w:tr>
         <w:tc>
           <w:tcPr>
@@ -13321,19 +13295,6 @@
         </w:tc>
       </w:tr>
     </w:tbl>
-    <w:p>
-      <w:pPr>
-        <w:ind w:firstLine="0"/>
-        <w:rPr>
-          <w:rStyle w:val="Hyperlink"/>
-          <w:rFonts w:eastAsiaTheme="majorEastAsia" w:cstheme="majorBidi"/>
-          <w:b/>
-          <w:bCs/>
-          <w:noProof/>
-          <w:szCs w:val="26"/>
-        </w:rPr>
-      </w:pPr>
-    </w:p>
     <w:p>
       <w:pPr>
         <w:keepNext/>
@@ -13351,6 +13312,8 @@
           <w:color w:val="365F91" w:themeColor="accent1" w:themeShade="BF"/>
         </w:rPr>
       </w:pPr>
+      <w:bookmarkStart w:id="31" w:name="_GoBack"/>
+      <w:bookmarkEnd w:id="31"/>
       <w:r>
         <w:rPr>
           <w:rFonts w:asciiTheme="majorHAnsi" w:eastAsiaTheme="majorEastAsia" w:hAnsiTheme="majorHAnsi" w:cstheme="majorBidi"/>
@@ -13358,6 +13321,7 @@
           <w:iCs/>
           <w:color w:val="365F91" w:themeColor="accent1" w:themeShade="BF"/>
         </w:rPr>
+        <w:lastRenderedPageBreak/>
         <w:t>Usecase</w:t>
       </w:r>
       <w:r>
@@ -13637,7 +13601,6 @@
           <w:bCs/>
           <w:color w:val="4F81BD" w:themeColor="accent1"/>
         </w:rPr>
-        <w:lastRenderedPageBreak/>
         <w:t>Flow</w:t>
       </w:r>
       <w:r>
@@ -14074,6 +14037,7 @@
               </w:rPr>
             </w:pPr>
             <w:r>
+              <w:lastRenderedPageBreak/>
               <w:t> </w:t>
             </w:r>
             <w:r>
@@ -14319,7 +14283,6 @@
           </w:tcPr>
           <w:p>
             <w:r>
-              <w:lastRenderedPageBreak/>
               <w:t>Preconditions</w:t>
             </w:r>
           </w:p>
@@ -14719,6 +14682,7 @@
                 <w:color w:val="848284"/>
                 <w:lang w:val="vi-VN"/>
               </w:rPr>
+              <w:lastRenderedPageBreak/>
               <w:t xml:space="preserve"> </w:t>
             </w:r>
             <w:r>
@@ -14792,6 +14756,7 @@
               <w:ind w:left="137" w:firstLine="0"/>
             </w:pPr>
             <w:r>
+              <w:lastRenderedPageBreak/>
               <w:t>Extension:</w:t>
             </w:r>
           </w:p>
@@ -14875,7 +14840,6 @@
               </w:rPr>
             </w:pPr>
             <w:r>
-              <w:lastRenderedPageBreak/>
               <w:t> </w:t>
             </w:r>
             <w:r>
@@ -15406,6 +15370,7 @@
               </w:rPr>
             </w:pPr>
             <w:r>
+              <w:lastRenderedPageBreak/>
               <w:t> </w:t>
             </w:r>
             <w:r>
@@ -15593,7 +15558,6 @@
               </w:rPr>
             </w:pPr>
             <w:r>
-              <w:lastRenderedPageBreak/>
               <w:t> </w:t>
             </w:r>
             <w:r>
@@ -15630,7 +15594,6 @@
               <w:ind w:left="137" w:firstLine="0"/>
             </w:pPr>
             <w:r>
-              <w:lastRenderedPageBreak/>
               <w:t>Extension:</w:t>
             </w:r>
           </w:p>
@@ -16119,6 +16082,7 @@
               </w:rPr>
             </w:pPr>
             <w:r>
+              <w:lastRenderedPageBreak/>
               <w:t> </w:t>
             </w:r>
             <w:r>
@@ -16276,6 +16240,7 @@
               <w:ind w:left="137" w:firstLine="0"/>
             </w:pPr>
             <w:r>
+              <w:lastRenderedPageBreak/>
               <w:t>Extension:</w:t>
             </w:r>
           </w:p>
@@ -16294,7 +16259,6 @@
               </w:rPr>
             </w:pPr>
             <w:r>
-              <w:lastRenderedPageBreak/>
               <w:t> </w:t>
             </w:r>
             <w:r>
@@ -16861,6 +16825,7 @@
               </w:rPr>
             </w:pPr>
             <w:r>
+              <w:lastRenderedPageBreak/>
               <w:t> </w:t>
             </w:r>
             <w:r>
@@ -17193,15 +17158,7 @@
                 <w:noProof/>
                 <w:lang w:val="vi-VN"/>
               </w:rPr>
-              <w:t xml:space="preserve"> tin đơn hàng được lưu vào hệ thống, hiển thị thông báo thêm đơn hàng và tự động in hóa </w:t>
-            </w:r>
-            <w:r>
-              <w:rPr>
-                <w:noProof/>
-                <w:lang w:val="vi-VN"/>
-              </w:rPr>
-              <w:lastRenderedPageBreak/>
-              <w:t>đơn sau khi tạo đơn hàng. Số lượng sản phẩm giảm đi tương ứng với số lượng sản phẩm đã bán trong đơn hàng</w:t>
+              <w:t xml:space="preserve"> tin đơn hàng được lưu vào hệ thống, hiển thị thông báo thêm đơn hàng và tự động in hóa đơn sau khi tạo đơn hàng. Số lượng sản phẩm giảm đi tương ứng với số lượng sản phẩm đã bán trong đơn hàng</w:t>
             </w:r>
           </w:p>
         </w:tc>
@@ -17229,7 +17186,6 @@
           <w:bCs/>
           <w:color w:val="4F81BD" w:themeColor="accent1"/>
         </w:rPr>
-        <w:lastRenderedPageBreak/>
         <w:t>Flow</w:t>
       </w:r>
       <w:r>
@@ -17644,6 +17600,7 @@
               </w:rPr>
             </w:pPr>
             <w:r>
+              <w:lastRenderedPageBreak/>
               <w:t> </w:t>
             </w:r>
             <w:r>
@@ -17875,14 +17832,7 @@
               <w:rPr>
                 <w:lang w:val="vi-VN"/>
               </w:rPr>
-              <w:t xml:space="preserve"> tra thông tin sản phẩm. Nếu không đủ số lượng chuyển sang luồng phụ 15a. Nếu sản phẩm đã tồn tại trong đơn hàng chuyển sang luồng phụ </w:t>
-            </w:r>
-            <w:r>
-              <w:rPr>
-                <w:lang w:val="vi-VN"/>
-              </w:rPr>
-              <w:lastRenderedPageBreak/>
-              <w:t>15b. Thông tin sản phẩm được thêm vào danh sách sản phẩm được mua của đơn hàng.</w:t>
+              <w:t xml:space="preserve"> tra thông tin sản phẩm. Nếu không đủ số lượng chuyển sang luồng phụ 15a. Nếu sản phẩm đã tồn tại trong đơn hàng chuyển sang luồng phụ 15b. Thông tin sản phẩm được thêm vào danh sách sản phẩm được mua của đơn hàng.</w:t>
             </w:r>
           </w:p>
           <w:p>
@@ -18168,6 +18118,7 @@
               </w:rPr>
             </w:pPr>
             <w:r>
+              <w:lastRenderedPageBreak/>
               <w:t> </w:t>
             </w:r>
             <w:r>
@@ -18351,7 +18302,6 @@
               </w:rPr>
             </w:pPr>
             <w:r>
-              <w:lastRenderedPageBreak/>
               <w:t> </w:t>
             </w:r>
             <w:r>
@@ -18980,6 +18930,7 @@
               </w:rPr>
             </w:pPr>
             <w:r>
+              <w:lastRenderedPageBreak/>
               <w:t> </w:t>
             </w:r>
             <w:r>
@@ -19296,7 +19247,6 @@
               </w:rPr>
             </w:pPr>
             <w:r>
-              <w:lastRenderedPageBreak/>
               <w:t>Preconditions</w:t>
             </w:r>
           </w:p>
@@ -19819,6 +19769,7 @@
               </w:rPr>
             </w:pPr>
             <w:r>
+              <w:lastRenderedPageBreak/>
               <w:t> </w:t>
             </w:r>
             <w:r>
@@ -19859,6 +19810,7 @@
               <w:ind w:left="137" w:firstLine="0"/>
             </w:pPr>
             <w:r>
+              <w:lastRenderedPageBreak/>
               <w:t>Extension:</w:t>
             </w:r>
           </w:p>
@@ -20136,7 +20088,6 @@
               </w:rPr>
             </w:pPr>
             <w:r>
-              <w:lastRenderedPageBreak/>
               <w:t>Post</w:t>
             </w:r>
             <w:r>
@@ -20576,6 +20527,7 @@
           <w:iCs/>
           <w:color w:val="365F91" w:themeColor="accent1" w:themeShade="BF"/>
         </w:rPr>
+        <w:lastRenderedPageBreak/>
         <w:t>Usecase</w:t>
       </w:r>
       <w:r>
@@ -20878,7 +20830,6 @@
           <w:bCs/>
           <w:color w:val="4F81BD" w:themeColor="accent1"/>
         </w:rPr>
-        <w:lastRenderedPageBreak/>
         <w:t>Flow</w:t>
       </w:r>
       <w:r>
@@ -21398,175 +21349,175 @@
               </w:rPr>
             </w:pPr>
             <w:r>
-              <w:t> </w:t>
-            </w:r>
-            <w:r>
-              <w:rPr>
-                <w:color w:val="848284"/>
-                <w:lang w:val="vi-VN"/>
-              </w:rPr>
-              <w:t>12</w:t>
-            </w:r>
-            <w:r>
-              <w:rPr>
-                <w:color w:val="848284"/>
-              </w:rPr>
-              <w:t>. </w:t>
-            </w:r>
-            <w:r>
-              <w:rPr>
-                <w:color w:val="CA6400"/>
-              </w:rPr>
-              <w:t>SYSTEM </w:t>
-            </w:r>
-            <w:r>
-              <w:t>Tự</w:t>
-            </w:r>
-            <w:r>
-              <w:rPr>
-                <w:lang w:val="vi-VN"/>
-              </w:rPr>
-              <w:t xml:space="preserve"> động điền thông tin sản phẩm vào trường thông tin sản phẩm</w:t>
-            </w:r>
-          </w:p>
-          <w:p>
-            <w:pPr>
-              <w:ind w:left="137" w:firstLine="0"/>
-              <w:rPr>
-                <w:lang w:val="vi-VN"/>
-              </w:rPr>
-            </w:pPr>
-            <w:r>
-              <w:t> </w:t>
-            </w:r>
-            <w:r>
-              <w:rPr>
-                <w:color w:val="848284"/>
-                <w:lang w:val="vi-VN"/>
-              </w:rPr>
-              <w:t>13</w:t>
-            </w:r>
-            <w:r>
-              <w:rPr>
-                <w:color w:val="848284"/>
-              </w:rPr>
-              <w:t>. </w:t>
-            </w:r>
-            <w:r>
-              <w:t>Người</w:t>
-            </w:r>
-            <w:r>
-              <w:rPr>
-                <w:lang w:val="vi-VN"/>
-              </w:rPr>
-              <w:t xml:space="preserve"> dùng nhập số lượng cần bán của sản phẩm</w:t>
-            </w:r>
-          </w:p>
-          <w:p>
-            <w:pPr>
-              <w:ind w:left="137" w:firstLine="0"/>
-              <w:rPr>
-                <w:lang w:val="vi-VN"/>
-              </w:rPr>
-            </w:pPr>
-            <w:r>
-              <w:t> </w:t>
-            </w:r>
-            <w:r>
-              <w:rPr>
-                <w:color w:val="848284"/>
-              </w:rPr>
-              <w:t>14. </w:t>
-            </w:r>
-            <w:r>
-              <w:t>Người</w:t>
-            </w:r>
-            <w:r>
-              <w:rPr>
-                <w:lang w:val="vi-VN"/>
-              </w:rPr>
-              <w:t xml:space="preserve"> dùng yêu cầu thêm sản phẩm vào đơn hàng</w:t>
-            </w:r>
-          </w:p>
-          <w:p>
-            <w:pPr>
-              <w:ind w:left="137" w:firstLine="0"/>
-              <w:rPr>
-                <w:lang w:val="vi-VN"/>
-              </w:rPr>
-            </w:pPr>
-            <w:r>
-              <w:t> </w:t>
-            </w:r>
-            <w:r>
-              <w:rPr>
-                <w:color w:val="848284"/>
-                <w:lang w:val="vi-VN"/>
-              </w:rPr>
-              <w:t>15</w:t>
-            </w:r>
-            <w:r>
-              <w:rPr>
-                <w:color w:val="848284"/>
-              </w:rPr>
-              <w:t>. </w:t>
-            </w:r>
-            <w:r>
-              <w:rPr>
-                <w:color w:val="CA6400"/>
-              </w:rPr>
-              <w:t>SYSTEM </w:t>
-            </w:r>
-            <w:r>
-              <w:t>Kiểm</w:t>
-            </w:r>
-            <w:r>
-              <w:rPr>
-                <w:lang w:val="vi-VN"/>
-              </w:rPr>
-              <w:t xml:space="preserve"> tra thông tin sản phẩm. Nếu không đủ số lượng chuyển sang luồng phụ 15a. Nếu sản phẩm đã tồn tại trong đơn hàng chuyển sang luồng phụ 15b. Thông tin sản phẩm được thêm vào danh sách sản phẩm được mua của đơn hàng.</w:t>
-            </w:r>
-          </w:p>
-          <w:p>
-            <w:pPr>
-              <w:ind w:left="137" w:firstLine="0"/>
-              <w:rPr>
-                <w:lang w:val="vi-VN"/>
-              </w:rPr>
-            </w:pPr>
-            <w:r>
-              <w:t> </w:t>
-            </w:r>
-            <w:r>
-              <w:rPr>
-                <w:color w:val="848284"/>
-              </w:rPr>
-              <w:t>16. </w:t>
-            </w:r>
-            <w:r>
-              <w:t>Người</w:t>
-            </w:r>
-            <w:r>
-              <w:rPr>
-                <w:lang w:val="vi-VN"/>
-              </w:rPr>
-              <w:t xml:space="preserve"> dùng nhập số tiền khách hàng trả</w:t>
-            </w:r>
-          </w:p>
-          <w:p>
-            <w:pPr>
-              <w:ind w:left="137" w:firstLine="0"/>
-              <w:rPr>
-                <w:lang w:val="vi-VN"/>
-              </w:rPr>
-            </w:pPr>
-            <w:r>
               <w:lastRenderedPageBreak/>
               <w:t> </w:t>
             </w:r>
             <w:r>
               <w:rPr>
                 <w:color w:val="848284"/>
+                <w:lang w:val="vi-VN"/>
+              </w:rPr>
+              <w:t>12</w:t>
+            </w:r>
+            <w:r>
+              <w:rPr>
+                <w:color w:val="848284"/>
+              </w:rPr>
+              <w:t>. </w:t>
+            </w:r>
+            <w:r>
+              <w:rPr>
+                <w:color w:val="CA6400"/>
+              </w:rPr>
+              <w:t>SYSTEM </w:t>
+            </w:r>
+            <w:r>
+              <w:t>Tự</w:t>
+            </w:r>
+            <w:r>
+              <w:rPr>
+                <w:lang w:val="vi-VN"/>
+              </w:rPr>
+              <w:t xml:space="preserve"> động điền thông tin sản phẩm vào trường thông tin sản phẩm</w:t>
+            </w:r>
+          </w:p>
+          <w:p>
+            <w:pPr>
+              <w:ind w:left="137" w:firstLine="0"/>
+              <w:rPr>
+                <w:lang w:val="vi-VN"/>
+              </w:rPr>
+            </w:pPr>
+            <w:r>
+              <w:t> </w:t>
+            </w:r>
+            <w:r>
+              <w:rPr>
+                <w:color w:val="848284"/>
+                <w:lang w:val="vi-VN"/>
+              </w:rPr>
+              <w:t>13</w:t>
+            </w:r>
+            <w:r>
+              <w:rPr>
+                <w:color w:val="848284"/>
+              </w:rPr>
+              <w:t>. </w:t>
+            </w:r>
+            <w:r>
+              <w:t>Người</w:t>
+            </w:r>
+            <w:r>
+              <w:rPr>
+                <w:lang w:val="vi-VN"/>
+              </w:rPr>
+              <w:t xml:space="preserve"> dùng nhập số lượng cần bán của sản phẩm</w:t>
+            </w:r>
+          </w:p>
+          <w:p>
+            <w:pPr>
+              <w:ind w:left="137" w:firstLine="0"/>
+              <w:rPr>
+                <w:lang w:val="vi-VN"/>
+              </w:rPr>
+            </w:pPr>
+            <w:r>
+              <w:t> </w:t>
+            </w:r>
+            <w:r>
+              <w:rPr>
+                <w:color w:val="848284"/>
+              </w:rPr>
+              <w:t>14. </w:t>
+            </w:r>
+            <w:r>
+              <w:t>Người</w:t>
+            </w:r>
+            <w:r>
+              <w:rPr>
+                <w:lang w:val="vi-VN"/>
+              </w:rPr>
+              <w:t xml:space="preserve"> dùng yêu cầu thêm sản phẩm vào đơn hàng</w:t>
+            </w:r>
+          </w:p>
+          <w:p>
+            <w:pPr>
+              <w:ind w:left="137" w:firstLine="0"/>
+              <w:rPr>
+                <w:lang w:val="vi-VN"/>
+              </w:rPr>
+            </w:pPr>
+            <w:r>
+              <w:t> </w:t>
+            </w:r>
+            <w:r>
+              <w:rPr>
+                <w:color w:val="848284"/>
+                <w:lang w:val="vi-VN"/>
+              </w:rPr>
+              <w:t>15</w:t>
+            </w:r>
+            <w:r>
+              <w:rPr>
+                <w:color w:val="848284"/>
+              </w:rPr>
+              <w:t>. </w:t>
+            </w:r>
+            <w:r>
+              <w:rPr>
+                <w:color w:val="CA6400"/>
+              </w:rPr>
+              <w:t>SYSTEM </w:t>
+            </w:r>
+            <w:r>
+              <w:t>Kiểm</w:t>
+            </w:r>
+            <w:r>
+              <w:rPr>
+                <w:lang w:val="vi-VN"/>
+              </w:rPr>
+              <w:t xml:space="preserve"> tra thông tin sản phẩm. Nếu không đủ số lượng chuyển sang luồng phụ 15a. Nếu sản phẩm đã tồn tại trong đơn hàng chuyển sang luồng phụ 15b. Thông tin sản phẩm được thêm vào danh sách sản phẩm được mua của đơn hàng.</w:t>
+            </w:r>
+          </w:p>
+          <w:p>
+            <w:pPr>
+              <w:ind w:left="137" w:firstLine="0"/>
+              <w:rPr>
+                <w:lang w:val="vi-VN"/>
+              </w:rPr>
+            </w:pPr>
+            <w:r>
+              <w:t> </w:t>
+            </w:r>
+            <w:r>
+              <w:rPr>
+                <w:color w:val="848284"/>
+              </w:rPr>
+              <w:t>16. </w:t>
+            </w:r>
+            <w:r>
+              <w:t>Người</w:t>
+            </w:r>
+            <w:r>
+              <w:rPr>
+                <w:lang w:val="vi-VN"/>
+              </w:rPr>
+              <w:t xml:space="preserve"> dùng nhập số tiền khách hàng trả</w:t>
+            </w:r>
+          </w:p>
+          <w:p>
+            <w:pPr>
+              <w:ind w:left="137" w:firstLine="0"/>
+              <w:rPr>
+                <w:lang w:val="vi-VN"/>
+              </w:rPr>
+            </w:pPr>
+            <w:r>
+              <w:t> </w:t>
+            </w:r>
+            <w:r>
+              <w:rPr>
+                <w:color w:val="848284"/>
               </w:rPr>
               <w:t>17. </w:t>
             </w:r>
@@ -21907,6 +21858,7 @@
               </w:rPr>
             </w:pPr>
             <w:r>
+              <w:lastRenderedPageBreak/>
               <w:t> </w:t>
             </w:r>
             <w:r>
@@ -22103,7 +22055,6 @@
           </w:tcPr>
           <w:p>
             <w:r>
-              <w:lastRenderedPageBreak/>
               <w:t>Primary Actors</w:t>
             </w:r>
           </w:p>
@@ -22624,265 +22575,6 @@
               </w:rPr>
             </w:pPr>
             <w:r>
-              <w:t> </w:t>
-            </w:r>
-            <w:r>
-              <w:rPr>
-                <w:color w:val="848284"/>
-              </w:rPr>
-              <w:t>6. </w:t>
-            </w:r>
-            <w:r>
-              <w:rPr>
-                <w:b/>
-                <w:lang w:val="vi-VN"/>
-              </w:rPr>
-              <w:t>end if</w:t>
-            </w:r>
-          </w:p>
-          <w:p>
-            <w:pPr>
-              <w:ind w:left="137" w:firstLine="0"/>
-              <w:rPr>
-                <w:lang w:val="vi-VN"/>
-              </w:rPr>
-            </w:pPr>
-            <w:r>
-              <w:t> </w:t>
-            </w:r>
-            <w:r>
-              <w:rPr>
-                <w:color w:val="848284"/>
-              </w:rPr>
-              <w:t>7. </w:t>
-            </w:r>
-            <w:r>
-              <w:rPr>
-                <w:color w:val="CA6400"/>
-              </w:rPr>
-              <w:t>SYSTEM </w:t>
-            </w:r>
-            <w:r>
-              <w:t>Tự</w:t>
-            </w:r>
-            <w:r>
-              <w:rPr>
-                <w:lang w:val="vi-VN"/>
-              </w:rPr>
-              <w:t xml:space="preserve"> động tạo mã đơn hàng </w:t>
-            </w:r>
-          </w:p>
-          <w:p>
-            <w:pPr>
-              <w:ind w:left="137" w:firstLine="0"/>
-              <w:rPr>
-                <w:lang w:val="vi-VN"/>
-              </w:rPr>
-            </w:pPr>
-            <w:r>
-              <w:t> </w:t>
-            </w:r>
-            <w:r>
-              <w:rPr>
-                <w:color w:val="848284"/>
-              </w:rPr>
-              <w:t>8. </w:t>
-            </w:r>
-            <w:r>
-              <w:t>Người</w:t>
-            </w:r>
-            <w:r>
-              <w:rPr>
-                <w:lang w:val="vi-VN"/>
-              </w:rPr>
-              <w:t xml:space="preserve"> dùng thêm thông tin khách hàng tên (có thể bỏ trống) </w:t>
-            </w:r>
-          </w:p>
-          <w:p>
-            <w:pPr>
-              <w:ind w:left="137" w:firstLine="0"/>
-              <w:rPr>
-                <w:lang w:val="vi-VN"/>
-              </w:rPr>
-            </w:pPr>
-            <w:r>
-              <w:t> </w:t>
-            </w:r>
-            <w:r>
-              <w:rPr>
-                <w:color w:val="848284"/>
-                <w:lang w:val="vi-VN"/>
-              </w:rPr>
-              <w:t>9</w:t>
-            </w:r>
-            <w:r>
-              <w:rPr>
-                <w:color w:val="848284"/>
-              </w:rPr>
-              <w:t>. </w:t>
-            </w:r>
-            <w:r>
-              <w:t>Người</w:t>
-            </w:r>
-            <w:r>
-              <w:rPr>
-                <w:lang w:val="vi-VN"/>
-              </w:rPr>
-              <w:t xml:space="preserve"> dùng yêu cầu hiển thị danh sách các sản phẩm</w:t>
-            </w:r>
-          </w:p>
-          <w:p>
-            <w:pPr>
-              <w:ind w:left="137" w:firstLine="0"/>
-              <w:rPr>
-                <w:lang w:val="vi-VN"/>
-              </w:rPr>
-            </w:pPr>
-            <w:r>
-              <w:t> </w:t>
-            </w:r>
-            <w:r>
-              <w:rPr>
-                <w:color w:val="848284"/>
-                <w:lang w:val="vi-VN"/>
-              </w:rPr>
-              <w:t>10</w:t>
-            </w:r>
-            <w:r>
-              <w:rPr>
-                <w:color w:val="848284"/>
-              </w:rPr>
-              <w:t>. </w:t>
-            </w:r>
-            <w:r>
-              <w:rPr>
-                <w:color w:val="CA6400"/>
-              </w:rPr>
-              <w:t>SYSTEM </w:t>
-            </w:r>
-            <w:r>
-              <w:t>Hệ</w:t>
-            </w:r>
-            <w:r>
-              <w:rPr>
-                <w:lang w:val="vi-VN"/>
-              </w:rPr>
-              <w:t xml:space="preserve"> thống hiển thị danh sách các sản phẩm</w:t>
-            </w:r>
-          </w:p>
-          <w:p>
-            <w:pPr>
-              <w:ind w:left="137" w:firstLine="0"/>
-              <w:rPr>
-                <w:lang w:val="vi-VN"/>
-              </w:rPr>
-            </w:pPr>
-            <w:r>
-              <w:t> </w:t>
-            </w:r>
-            <w:r>
-              <w:rPr>
-                <w:color w:val="848284"/>
-                <w:lang w:val="vi-VN"/>
-              </w:rPr>
-              <w:t>11</w:t>
-            </w:r>
-            <w:r>
-              <w:rPr>
-                <w:color w:val="848284"/>
-              </w:rPr>
-              <w:t>. </w:t>
-            </w:r>
-            <w:r>
-              <w:t>Người</w:t>
-            </w:r>
-            <w:r>
-              <w:rPr>
-                <w:lang w:val="vi-VN"/>
-              </w:rPr>
-              <w:t xml:space="preserve"> dùng chọn sản phẩm trong danh sách</w:t>
-            </w:r>
-          </w:p>
-          <w:p>
-            <w:pPr>
-              <w:ind w:left="137" w:firstLine="0"/>
-              <w:rPr>
-                <w:lang w:val="vi-VN"/>
-              </w:rPr>
-            </w:pPr>
-            <w:r>
-              <w:t> </w:t>
-            </w:r>
-            <w:r>
-              <w:rPr>
-                <w:color w:val="848284"/>
-                <w:lang w:val="vi-VN"/>
-              </w:rPr>
-              <w:t>12</w:t>
-            </w:r>
-            <w:r>
-              <w:rPr>
-                <w:color w:val="848284"/>
-              </w:rPr>
-              <w:t>. </w:t>
-            </w:r>
-            <w:r>
-              <w:rPr>
-                <w:color w:val="CA6400"/>
-              </w:rPr>
-              <w:t>SYSTEM </w:t>
-            </w:r>
-            <w:r>
-              <w:t>Tự</w:t>
-            </w:r>
-            <w:r>
-              <w:rPr>
-                <w:lang w:val="vi-VN"/>
-              </w:rPr>
-              <w:t xml:space="preserve"> động điền thông tin sản phẩm vào trường thông tin sản phẩm</w:t>
-            </w:r>
-          </w:p>
-          <w:p>
-            <w:pPr>
-              <w:ind w:left="137" w:firstLine="0"/>
-              <w:rPr>
-                <w:lang w:val="vi-VN"/>
-              </w:rPr>
-            </w:pPr>
-            <w:r>
-              <w:t> </w:t>
-            </w:r>
-            <w:r>
-              <w:rPr>
-                <w:color w:val="848284"/>
-                <w:lang w:val="vi-VN"/>
-              </w:rPr>
-              <w:t>13</w:t>
-            </w:r>
-            <w:r>
-              <w:rPr>
-                <w:color w:val="848284"/>
-              </w:rPr>
-              <w:t>. </w:t>
-            </w:r>
-            <w:r>
-              <w:t>Người</w:t>
-            </w:r>
-            <w:r>
-              <w:rPr>
-                <w:lang w:val="vi-VN"/>
-              </w:rPr>
-              <w:t xml:space="preserve"> dùng nhập số lượng cần bán của sản phẩm</w:t>
-            </w:r>
-          </w:p>
-          <w:p>
-            <w:pPr>
-              <w:ind w:left="137" w:firstLine="0"/>
-              <w:rPr>
-                <w:lang w:val="vi-VN"/>
-              </w:rPr>
-            </w:pPr>
-            <w:r>
               <w:lastRenderedPageBreak/>
               <w:t> </w:t>
             </w:r>
@@ -22890,6 +22582,265 @@
               <w:rPr>
                 <w:color w:val="848284"/>
               </w:rPr>
+              <w:t>6. </w:t>
+            </w:r>
+            <w:r>
+              <w:rPr>
+                <w:b/>
+                <w:lang w:val="vi-VN"/>
+              </w:rPr>
+              <w:t>end if</w:t>
+            </w:r>
+          </w:p>
+          <w:p>
+            <w:pPr>
+              <w:ind w:left="137" w:firstLine="0"/>
+              <w:rPr>
+                <w:lang w:val="vi-VN"/>
+              </w:rPr>
+            </w:pPr>
+            <w:r>
+              <w:t> </w:t>
+            </w:r>
+            <w:r>
+              <w:rPr>
+                <w:color w:val="848284"/>
+              </w:rPr>
+              <w:t>7. </w:t>
+            </w:r>
+            <w:r>
+              <w:rPr>
+                <w:color w:val="CA6400"/>
+              </w:rPr>
+              <w:t>SYSTEM </w:t>
+            </w:r>
+            <w:r>
+              <w:t>Tự</w:t>
+            </w:r>
+            <w:r>
+              <w:rPr>
+                <w:lang w:val="vi-VN"/>
+              </w:rPr>
+              <w:t xml:space="preserve"> động tạo mã đơn hàng </w:t>
+            </w:r>
+          </w:p>
+          <w:p>
+            <w:pPr>
+              <w:ind w:left="137" w:firstLine="0"/>
+              <w:rPr>
+                <w:lang w:val="vi-VN"/>
+              </w:rPr>
+            </w:pPr>
+            <w:r>
+              <w:t> </w:t>
+            </w:r>
+            <w:r>
+              <w:rPr>
+                <w:color w:val="848284"/>
+              </w:rPr>
+              <w:t>8. </w:t>
+            </w:r>
+            <w:r>
+              <w:t>Người</w:t>
+            </w:r>
+            <w:r>
+              <w:rPr>
+                <w:lang w:val="vi-VN"/>
+              </w:rPr>
+              <w:t xml:space="preserve"> dùng thêm thông tin khách hàng tên (có thể bỏ trống) </w:t>
+            </w:r>
+          </w:p>
+          <w:p>
+            <w:pPr>
+              <w:ind w:left="137" w:firstLine="0"/>
+              <w:rPr>
+                <w:lang w:val="vi-VN"/>
+              </w:rPr>
+            </w:pPr>
+            <w:r>
+              <w:t> </w:t>
+            </w:r>
+            <w:r>
+              <w:rPr>
+                <w:color w:val="848284"/>
+                <w:lang w:val="vi-VN"/>
+              </w:rPr>
+              <w:t>9</w:t>
+            </w:r>
+            <w:r>
+              <w:rPr>
+                <w:color w:val="848284"/>
+              </w:rPr>
+              <w:t>. </w:t>
+            </w:r>
+            <w:r>
+              <w:t>Người</w:t>
+            </w:r>
+            <w:r>
+              <w:rPr>
+                <w:lang w:val="vi-VN"/>
+              </w:rPr>
+              <w:t xml:space="preserve"> dùng yêu cầu hiển thị danh sách các sản phẩm</w:t>
+            </w:r>
+          </w:p>
+          <w:p>
+            <w:pPr>
+              <w:ind w:left="137" w:firstLine="0"/>
+              <w:rPr>
+                <w:lang w:val="vi-VN"/>
+              </w:rPr>
+            </w:pPr>
+            <w:r>
+              <w:t> </w:t>
+            </w:r>
+            <w:r>
+              <w:rPr>
+                <w:color w:val="848284"/>
+                <w:lang w:val="vi-VN"/>
+              </w:rPr>
+              <w:t>10</w:t>
+            </w:r>
+            <w:r>
+              <w:rPr>
+                <w:color w:val="848284"/>
+              </w:rPr>
+              <w:t>. </w:t>
+            </w:r>
+            <w:r>
+              <w:rPr>
+                <w:color w:val="CA6400"/>
+              </w:rPr>
+              <w:t>SYSTEM </w:t>
+            </w:r>
+            <w:r>
+              <w:t>Hệ</w:t>
+            </w:r>
+            <w:r>
+              <w:rPr>
+                <w:lang w:val="vi-VN"/>
+              </w:rPr>
+              <w:t xml:space="preserve"> thống hiển thị danh sách các sản phẩm</w:t>
+            </w:r>
+          </w:p>
+          <w:p>
+            <w:pPr>
+              <w:ind w:left="137" w:firstLine="0"/>
+              <w:rPr>
+                <w:lang w:val="vi-VN"/>
+              </w:rPr>
+            </w:pPr>
+            <w:r>
+              <w:t> </w:t>
+            </w:r>
+            <w:r>
+              <w:rPr>
+                <w:color w:val="848284"/>
+                <w:lang w:val="vi-VN"/>
+              </w:rPr>
+              <w:t>11</w:t>
+            </w:r>
+            <w:r>
+              <w:rPr>
+                <w:color w:val="848284"/>
+              </w:rPr>
+              <w:t>. </w:t>
+            </w:r>
+            <w:r>
+              <w:t>Người</w:t>
+            </w:r>
+            <w:r>
+              <w:rPr>
+                <w:lang w:val="vi-VN"/>
+              </w:rPr>
+              <w:t xml:space="preserve"> dùng chọn sản phẩm trong danh sách</w:t>
+            </w:r>
+          </w:p>
+          <w:p>
+            <w:pPr>
+              <w:ind w:left="137" w:firstLine="0"/>
+              <w:rPr>
+                <w:lang w:val="vi-VN"/>
+              </w:rPr>
+            </w:pPr>
+            <w:r>
+              <w:t> </w:t>
+            </w:r>
+            <w:r>
+              <w:rPr>
+                <w:color w:val="848284"/>
+                <w:lang w:val="vi-VN"/>
+              </w:rPr>
+              <w:t>12</w:t>
+            </w:r>
+            <w:r>
+              <w:rPr>
+                <w:color w:val="848284"/>
+              </w:rPr>
+              <w:t>. </w:t>
+            </w:r>
+            <w:r>
+              <w:rPr>
+                <w:color w:val="CA6400"/>
+              </w:rPr>
+              <w:t>SYSTEM </w:t>
+            </w:r>
+            <w:r>
+              <w:t>Tự</w:t>
+            </w:r>
+            <w:r>
+              <w:rPr>
+                <w:lang w:val="vi-VN"/>
+              </w:rPr>
+              <w:t xml:space="preserve"> động điền thông tin sản phẩm vào trường thông tin sản phẩm</w:t>
+            </w:r>
+          </w:p>
+          <w:p>
+            <w:pPr>
+              <w:ind w:left="137" w:firstLine="0"/>
+              <w:rPr>
+                <w:lang w:val="vi-VN"/>
+              </w:rPr>
+            </w:pPr>
+            <w:r>
+              <w:t> </w:t>
+            </w:r>
+            <w:r>
+              <w:rPr>
+                <w:color w:val="848284"/>
+                <w:lang w:val="vi-VN"/>
+              </w:rPr>
+              <w:t>13</w:t>
+            </w:r>
+            <w:r>
+              <w:rPr>
+                <w:color w:val="848284"/>
+              </w:rPr>
+              <w:t>. </w:t>
+            </w:r>
+            <w:r>
+              <w:t>Người</w:t>
+            </w:r>
+            <w:r>
+              <w:rPr>
+                <w:lang w:val="vi-VN"/>
+              </w:rPr>
+              <w:t xml:space="preserve"> dùng nhập số lượng cần bán của sản phẩm</w:t>
+            </w:r>
+          </w:p>
+          <w:p>
+            <w:pPr>
+              <w:ind w:left="137" w:firstLine="0"/>
+              <w:rPr>
+                <w:lang w:val="vi-VN"/>
+              </w:rPr>
+            </w:pPr>
+            <w:r>
+              <w:t> </w:t>
+            </w:r>
+            <w:r>
+              <w:rPr>
+                <w:color w:val="848284"/>
+              </w:rPr>
               <w:t>14. </w:t>
             </w:r>
             <w:r>
@@ -23162,6 +23113,7 @@
               </w:rPr>
             </w:pPr>
             <w:r>
+              <w:lastRenderedPageBreak/>
               <w:t> </w:t>
             </w:r>
             <w:r>
@@ -23437,15 +23389,7 @@
                 <w:noProof/>
                 <w:lang w:val="vi-VN"/>
               </w:rPr>
-              <w:t xml:space="preserve"> dùng đã đăng nhập thành công. Đơn hàng chưa được tạo thành công và có ít nhất một sản </w:t>
-            </w:r>
-            <w:r>
-              <w:rPr>
-                <w:noProof/>
-                <w:lang w:val="vi-VN"/>
-              </w:rPr>
-              <w:lastRenderedPageBreak/>
-              <w:t>phẩm đã được thêm vào trong danh sách các sản phẩm trong đơn hàng.</w:t>
+              <w:t xml:space="preserve"> dùng đã đăng nhập thành công. Đơn hàng chưa được tạo thành công và có ít nhất một sản phẩm đã được thêm vào trong danh sách các sản phẩm trong đơn hàng.</w:t>
             </w:r>
           </w:p>
         </w:tc>
@@ -23466,7 +23410,6 @@
               </w:rPr>
             </w:pPr>
             <w:r>
-              <w:lastRenderedPageBreak/>
               <w:t>Post</w:t>
             </w:r>
             <w:r>
@@ -23918,6 +23861,7 @@
               </w:rPr>
             </w:pPr>
             <w:r>
+              <w:lastRenderedPageBreak/>
               <w:t> </w:t>
             </w:r>
             <w:r>
@@ -24175,14 +24119,7 @@
               <w:rPr>
                 <w:lang w:val="vi-VN"/>
               </w:rPr>
-              <w:t xml:space="preserve"> tra thông tin sản phẩm. Nếu không đủ số lượng chuyển sang luồng phụ 15a. Nếu sản phẩm đã tồn tại trong đơn hàng chuyển sang luồng phụ </w:t>
-            </w:r>
-            <w:r>
-              <w:rPr>
-                <w:lang w:val="vi-VN"/>
-              </w:rPr>
-              <w:lastRenderedPageBreak/>
-              <w:t>15b. Thông tin sản phẩm được thêm vào danh sách sản phẩm được mua của đơn hàng.</w:t>
+              <w:t xml:space="preserve"> tra thông tin sản phẩm. Nếu không đủ số lượng chuyển sang luồng phụ 15a. Nếu sản phẩm đã tồn tại trong đơn hàng chuyển sang luồng phụ 15b. Thông tin sản phẩm được thêm vào danh sách sản phẩm được mua của đơn hàng.</w:t>
             </w:r>
           </w:p>
           <w:p>
@@ -24514,6 +24451,7 @@
                 <w:color w:val="848284"/>
                 <w:lang w:val="vi-VN"/>
               </w:rPr>
+              <w:lastRenderedPageBreak/>
               <w:t xml:space="preserve"> </w:t>
             </w:r>
             <w:r>
@@ -24768,7 +24706,6 @@
               </w:rPr>
             </w:pPr>
             <w:r>
-              <w:lastRenderedPageBreak/>
               <w:t>Post</w:t>
             </w:r>
             <w:r>
@@ -25279,221 +25216,221 @@
               </w:rPr>
             </w:pPr>
             <w:r>
-              <w:t> </w:t>
-            </w:r>
-            <w:r>
-              <w:rPr>
-                <w:color w:val="848284"/>
-                <w:lang w:val="vi-VN"/>
-              </w:rPr>
-              <w:t>10</w:t>
-            </w:r>
-            <w:r>
-              <w:rPr>
-                <w:color w:val="848284"/>
-              </w:rPr>
-              <w:t>. </w:t>
-            </w:r>
-            <w:r>
-              <w:rPr>
-                <w:color w:val="CA6400"/>
-              </w:rPr>
-              <w:t>SYSTEM </w:t>
-            </w:r>
-            <w:r>
-              <w:t>Hệ</w:t>
-            </w:r>
-            <w:r>
-              <w:rPr>
-                <w:lang w:val="vi-VN"/>
-              </w:rPr>
-              <w:t xml:space="preserve"> thống hiển thị danh sách các sản phẩm</w:t>
-            </w:r>
-          </w:p>
-          <w:p>
-            <w:pPr>
-              <w:ind w:left="137" w:firstLine="0"/>
-              <w:rPr>
-                <w:lang w:val="vi-VN"/>
-              </w:rPr>
-            </w:pPr>
-            <w:r>
-              <w:t> </w:t>
-            </w:r>
-            <w:r>
-              <w:rPr>
-                <w:color w:val="848284"/>
-                <w:lang w:val="vi-VN"/>
-              </w:rPr>
-              <w:t>11</w:t>
-            </w:r>
-            <w:r>
-              <w:rPr>
-                <w:color w:val="848284"/>
-              </w:rPr>
-              <w:t>. </w:t>
-            </w:r>
-            <w:r>
-              <w:t>Người</w:t>
-            </w:r>
-            <w:r>
-              <w:rPr>
-                <w:lang w:val="vi-VN"/>
-              </w:rPr>
-              <w:t xml:space="preserve"> dùng chọn sản phẩm trong danh sách</w:t>
-            </w:r>
-          </w:p>
-          <w:p>
-            <w:pPr>
-              <w:ind w:left="137" w:firstLine="0"/>
-              <w:rPr>
-                <w:lang w:val="vi-VN"/>
-              </w:rPr>
-            </w:pPr>
-            <w:r>
-              <w:t> </w:t>
-            </w:r>
-            <w:r>
-              <w:rPr>
-                <w:color w:val="848284"/>
-                <w:lang w:val="vi-VN"/>
-              </w:rPr>
-              <w:t>12</w:t>
-            </w:r>
-            <w:r>
-              <w:rPr>
-                <w:color w:val="848284"/>
-              </w:rPr>
-              <w:t>. </w:t>
-            </w:r>
-            <w:r>
-              <w:rPr>
-                <w:color w:val="CA6400"/>
-              </w:rPr>
-              <w:t>SYSTEM </w:t>
-            </w:r>
-            <w:r>
-              <w:t>Tự</w:t>
-            </w:r>
-            <w:r>
-              <w:rPr>
-                <w:lang w:val="vi-VN"/>
-              </w:rPr>
-              <w:t xml:space="preserve"> động điền thông tin sản phẩm vào trường thông tin sản phẩm</w:t>
-            </w:r>
-          </w:p>
-          <w:p>
-            <w:pPr>
-              <w:ind w:left="137" w:firstLine="0"/>
-              <w:rPr>
-                <w:lang w:val="vi-VN"/>
-              </w:rPr>
-            </w:pPr>
-            <w:r>
-              <w:t> </w:t>
-            </w:r>
-            <w:r>
-              <w:rPr>
-                <w:color w:val="848284"/>
-                <w:lang w:val="vi-VN"/>
-              </w:rPr>
-              <w:t>13</w:t>
-            </w:r>
-            <w:r>
-              <w:rPr>
-                <w:color w:val="848284"/>
-              </w:rPr>
-              <w:t>. </w:t>
-            </w:r>
-            <w:r>
-              <w:t>Người</w:t>
-            </w:r>
-            <w:r>
-              <w:rPr>
-                <w:lang w:val="vi-VN"/>
-              </w:rPr>
-              <w:t xml:space="preserve"> dùng nhập số lượng cần bán của sản phẩm</w:t>
-            </w:r>
-          </w:p>
-          <w:p>
-            <w:pPr>
-              <w:ind w:left="137" w:firstLine="0"/>
-              <w:rPr>
-                <w:lang w:val="vi-VN"/>
-              </w:rPr>
-            </w:pPr>
-            <w:r>
-              <w:t> </w:t>
-            </w:r>
-            <w:r>
-              <w:rPr>
-                <w:color w:val="848284"/>
-              </w:rPr>
-              <w:t>14. </w:t>
-            </w:r>
-            <w:r>
-              <w:t>Người</w:t>
-            </w:r>
-            <w:r>
-              <w:rPr>
-                <w:lang w:val="vi-VN"/>
-              </w:rPr>
-              <w:t xml:space="preserve"> dùng yêu cầu thêm sản phẩm vào đơn hàng</w:t>
-            </w:r>
-          </w:p>
-          <w:p>
-            <w:pPr>
-              <w:ind w:left="137" w:firstLine="0"/>
-              <w:rPr>
-                <w:lang w:val="vi-VN"/>
-              </w:rPr>
-            </w:pPr>
-            <w:r>
-              <w:t> </w:t>
-            </w:r>
-            <w:r>
-              <w:rPr>
-                <w:color w:val="848284"/>
-                <w:lang w:val="vi-VN"/>
-              </w:rPr>
-              <w:t>15</w:t>
-            </w:r>
-            <w:r>
-              <w:rPr>
-                <w:color w:val="848284"/>
-              </w:rPr>
-              <w:t>. </w:t>
-            </w:r>
-            <w:r>
-              <w:rPr>
-                <w:color w:val="CA6400"/>
-              </w:rPr>
-              <w:t>SYSTEM </w:t>
-            </w:r>
-            <w:r>
-              <w:t>Kiểm</w:t>
-            </w:r>
-            <w:r>
-              <w:rPr>
-                <w:lang w:val="vi-VN"/>
-              </w:rPr>
-              <w:t xml:space="preserve"> tra thông tin sản phẩm. Nếu không đủ số lượng chuyển sang luồng phụ 15a. Nếu sản phẩm đã tồn tại trong đơn hàng chuyển sang luồng phụ 15b. Thông tin sản phẩm được thêm vào danh sách sản phẩm được mua của đơn hàng.</w:t>
-            </w:r>
-          </w:p>
-          <w:p>
-            <w:pPr>
-              <w:ind w:left="137" w:firstLine="0"/>
-              <w:rPr>
-                <w:lang w:val="vi-VN"/>
-              </w:rPr>
-            </w:pPr>
-            <w:r>
               <w:lastRenderedPageBreak/>
               <w:t> </w:t>
             </w:r>
             <w:r>
               <w:rPr>
                 <w:color w:val="848284"/>
+                <w:lang w:val="vi-VN"/>
+              </w:rPr>
+              <w:t>10</w:t>
+            </w:r>
+            <w:r>
+              <w:rPr>
+                <w:color w:val="848284"/>
+              </w:rPr>
+              <w:t>. </w:t>
+            </w:r>
+            <w:r>
+              <w:rPr>
+                <w:color w:val="CA6400"/>
+              </w:rPr>
+              <w:t>SYSTEM </w:t>
+            </w:r>
+            <w:r>
+              <w:t>Hệ</w:t>
+            </w:r>
+            <w:r>
+              <w:rPr>
+                <w:lang w:val="vi-VN"/>
+              </w:rPr>
+              <w:t xml:space="preserve"> thống hiển thị danh sách các sản phẩm</w:t>
+            </w:r>
+          </w:p>
+          <w:p>
+            <w:pPr>
+              <w:ind w:left="137" w:firstLine="0"/>
+              <w:rPr>
+                <w:lang w:val="vi-VN"/>
+              </w:rPr>
+            </w:pPr>
+            <w:r>
+              <w:t> </w:t>
+            </w:r>
+            <w:r>
+              <w:rPr>
+                <w:color w:val="848284"/>
+                <w:lang w:val="vi-VN"/>
+              </w:rPr>
+              <w:t>11</w:t>
+            </w:r>
+            <w:r>
+              <w:rPr>
+                <w:color w:val="848284"/>
+              </w:rPr>
+              <w:t>. </w:t>
+            </w:r>
+            <w:r>
+              <w:t>Người</w:t>
+            </w:r>
+            <w:r>
+              <w:rPr>
+                <w:lang w:val="vi-VN"/>
+              </w:rPr>
+              <w:t xml:space="preserve"> dùng chọn sản phẩm trong danh sách</w:t>
+            </w:r>
+          </w:p>
+          <w:p>
+            <w:pPr>
+              <w:ind w:left="137" w:firstLine="0"/>
+              <w:rPr>
+                <w:lang w:val="vi-VN"/>
+              </w:rPr>
+            </w:pPr>
+            <w:r>
+              <w:t> </w:t>
+            </w:r>
+            <w:r>
+              <w:rPr>
+                <w:color w:val="848284"/>
+                <w:lang w:val="vi-VN"/>
+              </w:rPr>
+              <w:t>12</w:t>
+            </w:r>
+            <w:r>
+              <w:rPr>
+                <w:color w:val="848284"/>
+              </w:rPr>
+              <w:t>. </w:t>
+            </w:r>
+            <w:r>
+              <w:rPr>
+                <w:color w:val="CA6400"/>
+              </w:rPr>
+              <w:t>SYSTEM </w:t>
+            </w:r>
+            <w:r>
+              <w:t>Tự</w:t>
+            </w:r>
+            <w:r>
+              <w:rPr>
+                <w:lang w:val="vi-VN"/>
+              </w:rPr>
+              <w:t xml:space="preserve"> động điền thông tin sản phẩm vào trường thông tin sản phẩm</w:t>
+            </w:r>
+          </w:p>
+          <w:p>
+            <w:pPr>
+              <w:ind w:left="137" w:firstLine="0"/>
+              <w:rPr>
+                <w:lang w:val="vi-VN"/>
+              </w:rPr>
+            </w:pPr>
+            <w:r>
+              <w:t> </w:t>
+            </w:r>
+            <w:r>
+              <w:rPr>
+                <w:color w:val="848284"/>
+                <w:lang w:val="vi-VN"/>
+              </w:rPr>
+              <w:t>13</w:t>
+            </w:r>
+            <w:r>
+              <w:rPr>
+                <w:color w:val="848284"/>
+              </w:rPr>
+              <w:t>. </w:t>
+            </w:r>
+            <w:r>
+              <w:t>Người</w:t>
+            </w:r>
+            <w:r>
+              <w:rPr>
+                <w:lang w:val="vi-VN"/>
+              </w:rPr>
+              <w:t xml:space="preserve"> dùng nhập số lượng cần bán của sản phẩm</w:t>
+            </w:r>
+          </w:p>
+          <w:p>
+            <w:pPr>
+              <w:ind w:left="137" w:firstLine="0"/>
+              <w:rPr>
+                <w:lang w:val="vi-VN"/>
+              </w:rPr>
+            </w:pPr>
+            <w:r>
+              <w:t> </w:t>
+            </w:r>
+            <w:r>
+              <w:rPr>
+                <w:color w:val="848284"/>
+              </w:rPr>
+              <w:t>14. </w:t>
+            </w:r>
+            <w:r>
+              <w:t>Người</w:t>
+            </w:r>
+            <w:r>
+              <w:rPr>
+                <w:lang w:val="vi-VN"/>
+              </w:rPr>
+              <w:t xml:space="preserve"> dùng yêu cầu thêm sản phẩm vào đơn hàng</w:t>
+            </w:r>
+          </w:p>
+          <w:p>
+            <w:pPr>
+              <w:ind w:left="137" w:firstLine="0"/>
+              <w:rPr>
+                <w:lang w:val="vi-VN"/>
+              </w:rPr>
+            </w:pPr>
+            <w:r>
+              <w:t> </w:t>
+            </w:r>
+            <w:r>
+              <w:rPr>
+                <w:color w:val="848284"/>
+                <w:lang w:val="vi-VN"/>
+              </w:rPr>
+              <w:t>15</w:t>
+            </w:r>
+            <w:r>
+              <w:rPr>
+                <w:color w:val="848284"/>
+              </w:rPr>
+              <w:t>. </w:t>
+            </w:r>
+            <w:r>
+              <w:rPr>
+                <w:color w:val="CA6400"/>
+              </w:rPr>
+              <w:t>SYSTEM </w:t>
+            </w:r>
+            <w:r>
+              <w:t>Kiểm</w:t>
+            </w:r>
+            <w:r>
+              <w:rPr>
+                <w:lang w:val="vi-VN"/>
+              </w:rPr>
+              <w:t xml:space="preserve"> tra thông tin sản phẩm. Nếu không đủ số lượng chuyển sang luồng phụ 15a. Nếu sản phẩm đã tồn tại trong đơn hàng chuyển sang luồng phụ 15b. Thông tin sản phẩm được thêm vào danh sách sản phẩm được mua của đơn hàng.</w:t>
+            </w:r>
+          </w:p>
+          <w:p>
+            <w:pPr>
+              <w:ind w:left="137" w:firstLine="0"/>
+              <w:rPr>
+                <w:lang w:val="vi-VN"/>
+              </w:rPr>
+            </w:pPr>
+            <w:r>
+              <w:t> </w:t>
+            </w:r>
+            <w:r>
+              <w:rPr>
+                <w:color w:val="848284"/>
               </w:rPr>
               <w:t>16. </w:t>
             </w:r>
@@ -25863,6 +25800,11 @@
         </w:tc>
       </w:tr>
     </w:tbl>
+    <w:p>
+      <w:pPr>
+        <w:ind w:firstLine="0"/>
+      </w:pPr>
+    </w:p>
     <w:p>
       <w:pPr>
         <w:ind w:firstLine="0"/>
@@ -25941,6 +25883,7 @@
           </w:tcPr>
           <w:p>
             <w:r>
+              <w:lastRenderedPageBreak/>
               <w:t>Primary Actors</w:t>
             </w:r>
           </w:p>
@@ -26277,7 +26220,6 @@
               </w:rPr>
             </w:pPr>
             <w:r>
-              <w:lastRenderedPageBreak/>
               <w:tab/>
             </w:r>
             <w:r>
@@ -26852,6 +26794,7 @@
           <w:bCs/>
           <w:color w:val="4F81BD" w:themeColor="accent1"/>
         </w:rPr>
+        <w:lastRenderedPageBreak/>
         <w:t>Flow</w:t>
       </w:r>
       <w:r>
@@ -27081,7 +27024,6 @@
         </w:rPr>
       </w:pPr>
       <w:r>
-        <w:lastRenderedPageBreak/>
         <w:t>2. Hiển</w:t>
       </w:r>
       <w:r>
@@ -27632,6 +27574,7 @@
           </w:tcPr>
           <w:p>
             <w:r>
+              <w:lastRenderedPageBreak/>
               <w:t>Preconditions</w:t>
             </w:r>
           </w:p>
@@ -27957,7 +27900,6 @@
               </w:rPr>
             </w:pPr>
             <w:r>
-              <w:lastRenderedPageBreak/>
               <w:t> </w:t>
             </w:r>
             <w:r>
@@ -28441,6 +28383,7 @@
               </w:rPr>
             </w:pPr>
             <w:r>
+              <w:lastRenderedPageBreak/>
               <w:t> </w:t>
             </w:r>
             <w:r>
@@ -28498,7 +28441,7 @@
         </w:rPr>
         <w:t>Biểu đồ lớp thực thể</w:t>
       </w:r>
-      <w:bookmarkEnd w:id="25"/>
+      <w:bookmarkEnd w:id="24"/>
     </w:p>
     <w:p>
       <w:r>
@@ -28510,7 +28453,6 @@
         <w:rPr>
           <w:noProof/>
         </w:rPr>
-        <w:lastRenderedPageBreak/>
         <w:drawing>
           <wp:inline distT="0" distB="0" distL="0" distR="0" wp14:anchorId="56B11AC7" wp14:editId="361028F3">
             <wp:extent cx="5187950" cy="3752850"/>
@@ -32842,7 +32784,7 @@
         <v:path o:extrusionok="f" gradientshapeok="t" o:connecttype="rect"/>
         <o:lock v:ext="edit" aspectratio="t"/>
       </v:shapetype>
-      <v:shape id="_x0000_i1039" type="#_x0000_t75" style="width:13.3pt;height:13.3pt;visibility:visible;mso-wrap-style:square" o:bullet="t">
+      <v:shape id="_x0000_i1027" type="#_x0000_t75" style="width:13.3pt;height:13.3pt;visibility:visible;mso-wrap-style:square" o:bullet="t">
         <v:imagedata r:id="rId1" o:title="" croptop="-12485f" cropbottom="12485f"/>
       </v:shape>
     </w:pict>
@@ -38855,7 +38797,7 @@
 </file>
 
 <file path=customXml/itemProps1.xml><?xml version="1.0" encoding="utf-8"?>
-<ds:datastoreItem xmlns:ds="http://schemas.openxmlformats.org/officeDocument/2006/customXml" ds:itemID="{580F4628-0F7C-405A-B893-C72ADF9B0DC7}">
+<ds:datastoreItem xmlns:ds="http://schemas.openxmlformats.org/officeDocument/2006/customXml" ds:itemID="{CB908CA0-C3FD-4D3A-9FF4-4A10BD9FFBEC}">
   <ds:schemaRefs>
     <ds:schemaRef ds:uri="http://schemas.openxmlformats.org/officeDocument/2006/bibliography"/>
   </ds:schemaRefs>

</xml_diff>

<commit_message>
Chỉnh slide và bổ sung 2nd actor
</commit_message>
<xml_diff>
--- a/Mẫu Bao cao BTL OOAD.docx
+++ b/Mẫu Bao cao BTL OOAD.docx
@@ -1,6 +1,6 @@
 
 <file path=word/document.xml><?xml version="1.0" encoding="utf-8"?>
-<w:document xmlns:wpc="http://schemas.microsoft.com/office/word/2010/wordprocessingCanvas" xmlns:cx="http://schemas.microsoft.com/office/drawing/2014/chartex" xmlns:cx1="http://schemas.microsoft.com/office/drawing/2015/9/8/chartex" xmlns:cx2="http://schemas.microsoft.com/office/drawing/2015/10/21/chartex" xmlns:cx3="http://schemas.microsoft.com/office/drawing/2016/5/9/chartex" xmlns:cx4="http://schemas.microsoft.com/office/drawing/2016/5/10/chartex" xmlns:cx5="http://schemas.microsoft.com/office/drawing/2016/5/11/chartex" xmlns:cx6="http://schemas.microsoft.com/office/drawing/2016/5/12/chartex" xmlns:cx7="http://schemas.microsoft.com/office/drawing/2016/5/13/chartex" xmlns:cx8="http://schemas.microsoft.com/office/drawing/2016/5/14/chartex" xmlns:mc="http://schemas.openxmlformats.org/markup-compatibility/2006" xmlns:aink="http://schemas.microsoft.com/office/drawing/2016/ink" xmlns:am3d="http://schemas.microsoft.com/office/drawing/2017/model3d" xmlns:o="urn:schemas-microsoft-com:office:office" xmlns:r="http://schemas.openxmlformats.org/officeDocument/2006/relationships" xmlns:m="http://schemas.openxmlformats.org/officeDocument/2006/math" xmlns:v="urn:schemas-microsoft-com:vml" xmlns:wp14="http://schemas.microsoft.com/office/word/2010/wordprocessingDrawing" xmlns:wp="http://schemas.openxmlformats.org/drawingml/2006/wordprocessingDrawing" xmlns:w10="urn:schemas-microsoft-com:office:word" xmlns:w="http://schemas.openxmlformats.org/wordprocessingml/2006/main" xmlns:w14="http://schemas.microsoft.com/office/word/2010/wordml" xmlns:w15="http://schemas.microsoft.com/office/word/2012/wordml" xmlns:w16cid="http://schemas.microsoft.com/office/word/2016/wordml/cid" xmlns:w16se="http://schemas.microsoft.com/office/word/2015/wordml/symex" xmlns:wpg="http://schemas.microsoft.com/office/word/2010/wordprocessingGroup" xmlns:wpi="http://schemas.microsoft.com/office/word/2010/wordprocessingInk" xmlns:wne="http://schemas.microsoft.com/office/word/2006/wordml" xmlns:wps="http://schemas.microsoft.com/office/word/2010/wordprocessingShape" mc:Ignorable="w14 w15 w16se w16cid wp14">
+<w:document xmlns:wpc="http://schemas.microsoft.com/office/word/2010/wordprocessingCanvas" xmlns:mc="http://schemas.openxmlformats.org/markup-compatibility/2006" xmlns:o="urn:schemas-microsoft-com:office:office" xmlns:r="http://schemas.openxmlformats.org/officeDocument/2006/relationships" xmlns:m="http://schemas.openxmlformats.org/officeDocument/2006/math" xmlns:v="urn:schemas-microsoft-com:vml" xmlns:wp14="http://schemas.microsoft.com/office/word/2010/wordprocessingDrawing" xmlns:wp="http://schemas.openxmlformats.org/drawingml/2006/wordprocessingDrawing" xmlns:w10="urn:schemas-microsoft-com:office:word" xmlns:w="http://schemas.openxmlformats.org/wordprocessingml/2006/main" xmlns:w14="http://schemas.microsoft.com/office/word/2010/wordml" xmlns:w15="http://schemas.microsoft.com/office/word/2012/wordml" xmlns:wpg="http://schemas.microsoft.com/office/word/2010/wordprocessingGroup" xmlns:wpi="http://schemas.microsoft.com/office/word/2010/wordprocessingInk" xmlns:wne="http://schemas.microsoft.com/office/word/2006/wordml" xmlns:wps="http://schemas.microsoft.com/office/word/2010/wordprocessingShape" mc:Ignorable="w14 w15 wp14">
   <w:body>
     <w:tbl>
       <w:tblPr>
@@ -1601,8 +1601,8 @@
         <w:t>MỤC LỤC</w:t>
       </w:r>
     </w:p>
-    <w:bookmarkStart w:id="0" w:name="_Toc388692052" w:displacedByCustomXml="next"/>
-    <w:bookmarkStart w:id="1" w:name="_Toc68091469" w:displacedByCustomXml="next"/>
+    <w:bookmarkStart w:id="0" w:name="_Toc68091469" w:displacedByCustomXml="next"/>
+    <w:bookmarkStart w:id="1" w:name="_Toc388692052" w:displacedByCustomXml="next"/>
     <w:sdt>
       <w:sdtPr>
         <w:rPr>
@@ -4223,9 +4223,9 @@
         </w:rPr>
         <w:fldChar w:fldCharType="separate"/>
       </w:r>
-      <w:bookmarkStart w:id="12" w:name="_Toc143587131"/>
+      <w:bookmarkStart w:id="12" w:name="_Toc68098803"/>
       <w:bookmarkStart w:id="13" w:name="_Toc69215824"/>
-      <w:bookmarkStart w:id="14" w:name="_Toc68098803"/>
+      <w:bookmarkStart w:id="14" w:name="_Toc143587131"/>
       <w:r>
         <w:rPr>
           <w:rStyle w:val="Hyperlink"/>
@@ -4388,15 +4388,7 @@
         </w:numPr>
       </w:pPr>
       <w:r>
-        <w:t>Nếu người thực hiện lập đơn hàng là chủ cửa hàng thì tại thông tin nhân viên thực hiện lập đơn hàng sẽ hiển thị “Mã nhân viên: NV</w:t>
-      </w:r>
-      <w:proofErr w:type="gramStart"/>
-      <w:r>
-        <w:t>00 ”</w:t>
-      </w:r>
-      <w:proofErr w:type="gramEnd"/>
-      <w:r>
-        <w:t xml:space="preserve"> và tên nhân viên thực hiện sẽ bị bỏ trống</w:t>
+        <w:t>Nếu người thực hiện lập đơn hàng là chủ cửa hàng thì tại thông tin nhân viên thực hiện lập đơn hàng sẽ hiển thị “Mã nhân viên: NV00 ” và tên nhân viên thực hiện sẽ bị bỏ trống</w:t>
       </w:r>
     </w:p>
     <w:p>
@@ -4408,15 +4400,7 @@
         </w:numPr>
       </w:pPr>
       <w:r>
-        <w:t xml:space="preserve">Các thống kê trong cửa hàng sẽ thống kê theo ngày, theo tháng và theo năm. Thống kê các mặt hàng bán chạy, thống kê các danh mục được bán nhiều nhất, thống kê tổng tiền nhập và tiền bán, hiển thị biểu đồ cho thống kê doanh </w:t>
-      </w:r>
-      <w:proofErr w:type="gramStart"/>
-      <w:r>
-        <w:t>thu ,</w:t>
-      </w:r>
-      <w:proofErr w:type="gramEnd"/>
-      <w:r>
-        <w:t xml:space="preserve"> hiển thị danh sách các hóa đơn theo từng nhân viên.</w:t>
+        <w:t>Các thống kê trong cửa hàng sẽ thống kê theo ngày, theo tháng và theo năm. Thống kê các mặt hàng bán chạy, thống kê các danh mục được bán nhiều nhất, thống kê tổng tiền nhập và tiền bán, hiển thị biểu đồ cho thống kê doanh thu , hiển thị danh sách các hóa đơn theo từng nhân viên.</w:t>
       </w:r>
     </w:p>
     <w:p>
@@ -4497,10 +4481,10 @@
         </w:rPr>
         <w:lastRenderedPageBreak/>
         <w:drawing>
-          <wp:inline distT="0" distB="0" distL="0" distR="0" wp14:anchorId="793BAABC" wp14:editId="0DD532BB">
-            <wp:extent cx="5562600" cy="3183890"/>
-            <wp:effectExtent l="0" t="0" r="0" b="0"/>
-            <wp:docPr id="9" name="Picture 9"/>
+          <wp:inline distT="0" distB="0" distL="0" distR="0" wp14:anchorId="6BF4C01D" wp14:editId="7938C29E">
+            <wp:extent cx="5579745" cy="2847340"/>
+            <wp:effectExtent l="0" t="0" r="1905" b="0"/>
+            <wp:docPr id="15" name="Picture 15"/>
             <wp:cNvGraphicFramePr>
               <a:graphicFrameLocks xmlns:a="http://schemas.openxmlformats.org/drawingml/2006/main" noChangeAspect="1"/>
             </wp:cNvGraphicFramePr>
@@ -4508,10 +4492,8 @@
               <a:graphicData uri="http://schemas.openxmlformats.org/drawingml/2006/picture">
                 <pic:pic xmlns:pic="http://schemas.openxmlformats.org/drawingml/2006/picture">
                   <pic:nvPicPr>
-                    <pic:cNvPr id="0" name="Picture 3"/>
-                    <pic:cNvPicPr>
-                      <a:picLocks noChangeAspect="1" noChangeArrowheads="1"/>
-                    </pic:cNvPicPr>
+                    <pic:cNvPr id="15" name="Tong Quat Use Case Diagram.jpg"/>
+                    <pic:cNvPicPr/>
                   </pic:nvPicPr>
                   <pic:blipFill>
                     <a:blip r:embed="rId8">
@@ -4521,23 +4503,18 @@
                         </a:ext>
                       </a:extLst>
                     </a:blip>
-                    <a:srcRect/>
                     <a:stretch>
                       <a:fillRect/>
                     </a:stretch>
                   </pic:blipFill>
-                  <pic:spPr bwMode="auto">
+                  <pic:spPr>
                     <a:xfrm>
                       <a:off x="0" y="0"/>
-                      <a:ext cx="5563097" cy="3184174"/>
+                      <a:ext cx="5579745" cy="2847340"/>
                     </a:xfrm>
                     <a:prstGeom prst="rect">
                       <a:avLst/>
                     </a:prstGeom>
-                    <a:noFill/>
-                    <a:ln>
-                      <a:noFill/>
-                    </a:ln>
                   </pic:spPr>
                 </pic:pic>
               </a:graphicData>
@@ -4555,51 +4532,25 @@
       <w:r>
         <w:t xml:space="preserve">Hình </w:t>
       </w:r>
-      <w:r>
-        <w:fldChar w:fldCharType="begin"/>
-      </w:r>
-      <w:r>
-        <w:instrText xml:space="preserve"> STYLEREF 1 \s </w:instrText>
-      </w:r>
-      <w:r>
-        <w:fldChar w:fldCharType="separate"/>
-      </w:r>
-      <w:r>
-        <w:rPr>
-          <w:noProof/>
-        </w:rPr>
-        <w:t>2</w:t>
-      </w:r>
-      <w:r>
-        <w:rPr>
-          <w:noProof/>
-        </w:rPr>
-        <w:fldChar w:fldCharType="end"/>
-      </w:r>
+      <w:fldSimple w:instr=" STYLEREF 1 \s ">
+        <w:r>
+          <w:rPr>
+            <w:noProof/>
+          </w:rPr>
+          <w:t>2</w:t>
+        </w:r>
+      </w:fldSimple>
       <w:r>
         <w:noBreakHyphen/>
       </w:r>
-      <w:r>
-        <w:fldChar w:fldCharType="begin"/>
-      </w:r>
-      <w:r>
-        <w:instrText xml:space="preserve"> SEQ Hình \* ARABIC \s 1 </w:instrText>
-      </w:r>
-      <w:r>
-        <w:fldChar w:fldCharType="separate"/>
-      </w:r>
-      <w:r>
-        <w:rPr>
-          <w:noProof/>
-        </w:rPr>
-        <w:t>1</w:t>
-      </w:r>
-      <w:r>
-        <w:rPr>
-          <w:noProof/>
-        </w:rPr>
-        <w:fldChar w:fldCharType="end"/>
-      </w:r>
+      <w:fldSimple w:instr=" SEQ Hình \* ARABIC \s 1 ">
+        <w:r>
+          <w:rPr>
+            <w:noProof/>
+          </w:rPr>
+          <w:t>1</w:t>
+        </w:r>
+      </w:fldSimple>
       <w:r>
         <w:t>: Biểu đồ use case tổng quát</w:t>
       </w:r>
@@ -4621,18 +4572,10 @@
         <w:t xml:space="preserve"> sản phẩm</w:t>
       </w:r>
       <w:r>
-        <w:t xml:space="preserve">, quản lý nhà cung cấp, quản lý nhân viên, quản lý hoá đơn nhập và chi tiết hoá đơn nhập, hoá đơn bán và chi tiết hoá đơn bán, thống </w:t>
-      </w:r>
-      <w:proofErr w:type="gramStart"/>
-      <w:r>
-        <w:t>kê</w:t>
-      </w:r>
-      <w:r>
-        <w:t xml:space="preserve"> .</w:t>
-      </w:r>
-      <w:proofErr w:type="gramEnd"/>
-      <w:r>
-        <w:t xml:space="preserve"> Tất cả các chức năng này đều yêu cầu phải đăng nhập.</w:t>
+        <w:t>, quản lý nhà cung cấp, quản lý nhân viên, quản lý hoá đơn nhập và chi tiết hoá đơn nhập, hoá đơn bán và chi tiết hoá đơn bán, thống kê</w:t>
+      </w:r>
+      <w:r>
+        <w:t xml:space="preserve"> . Tất cả các chức năng này đều yêu cầu phải đăng nhập.</w:t>
       </w:r>
     </w:p>
     <w:p>
@@ -4718,51 +4661,25 @@
       <w:r>
         <w:t xml:space="preserve">Hình </w:t>
       </w:r>
-      <w:r>
-        <w:fldChar w:fldCharType="begin"/>
-      </w:r>
-      <w:r>
-        <w:instrText xml:space="preserve"> STYLEREF 1 \s </w:instrText>
-      </w:r>
-      <w:r>
-        <w:fldChar w:fldCharType="separate"/>
-      </w:r>
-      <w:r>
-        <w:rPr>
-          <w:noProof/>
-        </w:rPr>
-        <w:t>2</w:t>
-      </w:r>
-      <w:r>
-        <w:rPr>
-          <w:noProof/>
-        </w:rPr>
-        <w:fldChar w:fldCharType="end"/>
-      </w:r>
+      <w:fldSimple w:instr=" STYLEREF 1 \s ">
+        <w:r>
+          <w:rPr>
+            <w:noProof/>
+          </w:rPr>
+          <w:t>2</w:t>
+        </w:r>
+      </w:fldSimple>
       <w:r>
         <w:noBreakHyphen/>
       </w:r>
-      <w:r>
-        <w:fldChar w:fldCharType="begin"/>
-      </w:r>
-      <w:r>
-        <w:instrText xml:space="preserve"> SEQ Hình \* ARABIC \s 1 </w:instrText>
-      </w:r>
-      <w:r>
-        <w:fldChar w:fldCharType="separate"/>
-      </w:r>
-      <w:r>
-        <w:rPr>
-          <w:noProof/>
-        </w:rPr>
-        <w:t>2</w:t>
-      </w:r>
-      <w:r>
-        <w:rPr>
-          <w:noProof/>
-        </w:rPr>
-        <w:fldChar w:fldCharType="end"/>
-      </w:r>
+      <w:fldSimple w:instr=" SEQ Hình \* ARABIC \s 1 ">
+        <w:r>
+          <w:rPr>
+            <w:noProof/>
+          </w:rPr>
+          <w:t>2</w:t>
+        </w:r>
+      </w:fldSimple>
       <w:r>
         <w:t>: Biểu đồ phân rã use case Quản lý danh mục</w:t>
       </w:r>
@@ -4791,7 +4708,6 @@
       </w:pPr>
       <w:bookmarkStart w:id="17" w:name="_Hlk182414030"/>
       <w:r>
-        <w:lastRenderedPageBreak/>
         <w:t xml:space="preserve">Biểu đồ phân rã của use case Quản lý </w:t>
       </w:r>
       <w:r>
@@ -4810,6 +4726,7 @@
         <w:rPr>
           <w:noProof/>
         </w:rPr>
+        <w:lastRenderedPageBreak/>
         <w:drawing>
           <wp:inline distT="0" distB="0" distL="0" distR="0" wp14:anchorId="42A3F754" wp14:editId="4FDD5D78">
             <wp:extent cx="5562600" cy="2201545"/>
@@ -4869,51 +4786,25 @@
       <w:r>
         <w:t xml:space="preserve">Hình </w:t>
       </w:r>
-      <w:r>
-        <w:fldChar w:fldCharType="begin"/>
-      </w:r>
-      <w:r>
-        <w:instrText xml:space="preserve"> STYLEREF 1 \s </w:instrText>
-      </w:r>
-      <w:r>
-        <w:fldChar w:fldCharType="separate"/>
-      </w:r>
-      <w:r>
-        <w:rPr>
-          <w:noProof/>
-        </w:rPr>
-        <w:t>2</w:t>
-      </w:r>
-      <w:r>
-        <w:rPr>
-          <w:noProof/>
-        </w:rPr>
-        <w:fldChar w:fldCharType="end"/>
-      </w:r>
+      <w:fldSimple w:instr=" STYLEREF 1 \s ">
+        <w:r>
+          <w:rPr>
+            <w:noProof/>
+          </w:rPr>
+          <w:t>2</w:t>
+        </w:r>
+      </w:fldSimple>
       <w:r>
         <w:noBreakHyphen/>
       </w:r>
-      <w:r>
-        <w:fldChar w:fldCharType="begin"/>
-      </w:r>
-      <w:r>
-        <w:instrText xml:space="preserve"> SEQ Hình \* ARABIC \s 1 </w:instrText>
-      </w:r>
-      <w:r>
-        <w:fldChar w:fldCharType="separate"/>
-      </w:r>
-      <w:r>
-        <w:rPr>
-          <w:noProof/>
-        </w:rPr>
-        <w:t>3</w:t>
-      </w:r>
-      <w:r>
-        <w:rPr>
-          <w:noProof/>
-        </w:rPr>
-        <w:fldChar w:fldCharType="end"/>
-      </w:r>
+      <w:fldSimple w:instr=" SEQ Hình \* ARABIC \s 1 ">
+        <w:r>
+          <w:rPr>
+            <w:noProof/>
+          </w:rPr>
+          <w:t>3</w:t>
+        </w:r>
+      </w:fldSimple>
       <w:r>
         <w:t xml:space="preserve">: Biểu đồ phân rã use case Quản lý </w:t>
       </w:r>
@@ -5037,72 +4928,35 @@
       <w:r>
         <w:t xml:space="preserve">Hình </w:t>
       </w:r>
-      <w:r>
-        <w:fldChar w:fldCharType="begin"/>
-      </w:r>
-      <w:r>
-        <w:instrText xml:space="preserve"> STYLEREF 1 \s </w:instrText>
-      </w:r>
-      <w:r>
-        <w:fldChar w:fldCharType="separate"/>
-      </w:r>
-      <w:r>
-        <w:rPr>
-          <w:noProof/>
-        </w:rPr>
-        <w:t>2</w:t>
-      </w:r>
-      <w:r>
-        <w:rPr>
-          <w:noProof/>
-        </w:rPr>
-        <w:fldChar w:fldCharType="end"/>
-      </w:r>
+      <w:fldSimple w:instr=" STYLEREF 1 \s ">
+        <w:r>
+          <w:rPr>
+            <w:noProof/>
+          </w:rPr>
+          <w:t>2</w:t>
+        </w:r>
+      </w:fldSimple>
       <w:r>
         <w:noBreakHyphen/>
       </w:r>
-      <w:r>
-        <w:fldChar w:fldCharType="begin"/>
-      </w:r>
-      <w:r>
-        <w:instrText xml:space="preserve"> SEQ Hình \* ARAB</w:instrText>
-      </w:r>
-      <w:r>
-        <w:instrText xml:space="preserve">IC \s 1 </w:instrText>
-      </w:r>
-      <w:r>
-        <w:fldChar w:fldCharType="separate"/>
-      </w:r>
-      <w:r>
-        <w:rPr>
-          <w:noProof/>
-        </w:rPr>
-        <w:t>4</w:t>
-      </w:r>
-      <w:r>
-        <w:rPr>
-          <w:noProof/>
-        </w:rPr>
-        <w:fldChar w:fldCharType="end"/>
-      </w:r>
+      <w:fldSimple w:instr=" SEQ Hình \* ARABIC \s 1 ">
+        <w:r>
+          <w:rPr>
+            <w:noProof/>
+          </w:rPr>
+          <w:t>4</w:t>
+        </w:r>
+      </w:fldSimple>
       <w:r>
         <w:t>: Biểu đồ phân rã use case Quản lý chi tiết đơn hàng nhập</w:t>
       </w:r>
     </w:p>
     <w:p>
       <w:r>
-        <w:t xml:space="preserve">Hình 2-4 thể hiện biểu đồ phân rã của use case Quản lý chi tiết đơn hàng nhập, gồm các use case phân rã là: Hiển thị chi tiết hoá đơn nhập, thêm chi tiết hoá đơn </w:t>
-      </w:r>
-      <w:proofErr w:type="gramStart"/>
-      <w:r>
-        <w:t>nhập,</w:t>
-      </w:r>
-      <w:r>
-        <w:t>,</w:t>
-      </w:r>
-      <w:proofErr w:type="gramEnd"/>
-      <w:r>
-        <w:t xml:space="preserve"> sửa chi tiết hoá đơn nhập, xoá chi tiết hoá đơn nhập,</w:t>
+        <w:t>Hình 2-4 thể hiện biểu đồ phân rã của use case Quản lý chi tiết đơn hàng nhập, gồm các use case phân rã là: Hiển thị chi tiết hoá đơn nhập, thêm chi tiết hoá đơn nhập,</w:t>
+      </w:r>
+      <w:r>
+        <w:t>, sửa chi tiết hoá đơn nhập, xoá chi tiết hoá đơn nhập,</w:t>
       </w:r>
       <w:r>
         <w:t xml:space="preserve"> tìm kiếm chi tiết hoá đơn nhập</w:t>
@@ -5190,51 +5044,25 @@
       <w:r>
         <w:t xml:space="preserve">Hình </w:t>
       </w:r>
-      <w:r>
-        <w:fldChar w:fldCharType="begin"/>
-      </w:r>
-      <w:r>
-        <w:instrText xml:space="preserve"> STYLEREF 1 \s </w:instrText>
-      </w:r>
-      <w:r>
-        <w:fldChar w:fldCharType="separate"/>
-      </w:r>
-      <w:r>
-        <w:rPr>
-          <w:noProof/>
-        </w:rPr>
-        <w:t>2</w:t>
-      </w:r>
-      <w:r>
-        <w:rPr>
-          <w:noProof/>
-        </w:rPr>
-        <w:fldChar w:fldCharType="end"/>
-      </w:r>
+      <w:fldSimple w:instr=" STYLEREF 1 \s ">
+        <w:r>
+          <w:rPr>
+            <w:noProof/>
+          </w:rPr>
+          <w:t>2</w:t>
+        </w:r>
+      </w:fldSimple>
       <w:r>
         <w:noBreakHyphen/>
       </w:r>
-      <w:r>
-        <w:fldChar w:fldCharType="begin"/>
-      </w:r>
-      <w:r>
-        <w:instrText xml:space="preserve"> SEQ Hình \* ARABIC \s 1 </w:instrText>
-      </w:r>
-      <w:r>
-        <w:fldChar w:fldCharType="separate"/>
-      </w:r>
-      <w:r>
-        <w:rPr>
-          <w:noProof/>
-        </w:rPr>
-        <w:t>5</w:t>
-      </w:r>
-      <w:r>
-        <w:rPr>
-          <w:noProof/>
-        </w:rPr>
-        <w:fldChar w:fldCharType="end"/>
-      </w:r>
+      <w:fldSimple w:instr=" SEQ Hình \* ARABIC \s 1 ">
+        <w:r>
+          <w:rPr>
+            <w:noProof/>
+          </w:rPr>
+          <w:t>5</w:t>
+        </w:r>
+      </w:fldSimple>
       <w:r>
         <w:t>: Biểu đồ phân rã use case Quản lý sản phẩm</w:t>
       </w:r>
@@ -5326,51 +5154,25 @@
       <w:r>
         <w:t xml:space="preserve">Hình </w:t>
       </w:r>
-      <w:r>
-        <w:fldChar w:fldCharType="begin"/>
-      </w:r>
-      <w:r>
-        <w:instrText xml:space="preserve"> STYLEREF 1 \s </w:instrText>
-      </w:r>
-      <w:r>
-        <w:fldChar w:fldCharType="separate"/>
-      </w:r>
-      <w:r>
-        <w:rPr>
-          <w:noProof/>
-        </w:rPr>
-        <w:t>2</w:t>
-      </w:r>
-      <w:r>
-        <w:rPr>
-          <w:noProof/>
-        </w:rPr>
-        <w:fldChar w:fldCharType="end"/>
-      </w:r>
+      <w:fldSimple w:instr=" STYLEREF 1 \s ">
+        <w:r>
+          <w:rPr>
+            <w:noProof/>
+          </w:rPr>
+          <w:t>2</w:t>
+        </w:r>
+      </w:fldSimple>
       <w:r>
         <w:noBreakHyphen/>
       </w:r>
-      <w:r>
-        <w:fldChar w:fldCharType="begin"/>
-      </w:r>
-      <w:r>
-        <w:instrText xml:space="preserve"> SEQ Hình \* ARABIC \s 1 </w:instrText>
-      </w:r>
-      <w:r>
-        <w:fldChar w:fldCharType="separate"/>
-      </w:r>
-      <w:r>
-        <w:rPr>
-          <w:noProof/>
-        </w:rPr>
-        <w:t>6</w:t>
-      </w:r>
-      <w:r>
-        <w:rPr>
-          <w:noProof/>
-        </w:rPr>
-        <w:fldChar w:fldCharType="end"/>
-      </w:r>
+      <w:fldSimple w:instr=" SEQ Hình \* ARABIC \s 1 ">
+        <w:r>
+          <w:rPr>
+            <w:noProof/>
+          </w:rPr>
+          <w:t>6</w:t>
+        </w:r>
+      </w:fldSimple>
       <w:r>
         <w:t>: Biểu đồ phân rã use case Quản lý đơn hàng bán</w:t>
       </w:r>
@@ -5462,51 +5264,25 @@
       <w:r>
         <w:t xml:space="preserve">Hình </w:t>
       </w:r>
-      <w:r>
-        <w:fldChar w:fldCharType="begin"/>
-      </w:r>
-      <w:r>
-        <w:instrText xml:space="preserve"> STYLEREF 1 \s </w:instrText>
-      </w:r>
-      <w:r>
-        <w:fldChar w:fldCharType="separate"/>
-      </w:r>
-      <w:r>
-        <w:rPr>
-          <w:noProof/>
-        </w:rPr>
-        <w:t>2</w:t>
-      </w:r>
-      <w:r>
-        <w:rPr>
-          <w:noProof/>
-        </w:rPr>
-        <w:fldChar w:fldCharType="end"/>
-      </w:r>
+      <w:fldSimple w:instr=" STYLEREF 1 \s ">
+        <w:r>
+          <w:rPr>
+            <w:noProof/>
+          </w:rPr>
+          <w:t>2</w:t>
+        </w:r>
+      </w:fldSimple>
       <w:r>
         <w:noBreakHyphen/>
       </w:r>
-      <w:r>
-        <w:fldChar w:fldCharType="begin"/>
-      </w:r>
-      <w:r>
-        <w:instrText xml:space="preserve"> SEQ Hình \* ARABIC \s 1 </w:instrText>
-      </w:r>
-      <w:r>
-        <w:fldChar w:fldCharType="separate"/>
-      </w:r>
-      <w:r>
-        <w:rPr>
-          <w:noProof/>
-        </w:rPr>
-        <w:t>7</w:t>
-      </w:r>
-      <w:r>
-        <w:rPr>
-          <w:noProof/>
-        </w:rPr>
-        <w:fldChar w:fldCharType="end"/>
-      </w:r>
+      <w:fldSimple w:instr=" SEQ Hình \* ARABIC \s 1 ">
+        <w:r>
+          <w:rPr>
+            <w:noProof/>
+          </w:rPr>
+          <w:t>7</w:t>
+        </w:r>
+      </w:fldSimple>
       <w:r>
         <w:t>: Biểu đồ phân rã use case Quản lý chi tiết đơn hàng bán</w:t>
       </w:r>
@@ -5597,8 +5373,6 @@
       <w:r>
         <w:t>Hiển thị danh mục sản phẩm</w:t>
       </w:r>
-      <w:bookmarkStart w:id="23" w:name="_GoBack"/>
-      <w:bookmarkEnd w:id="23"/>
     </w:p>
     <w:tbl>
       <w:tblPr>
@@ -5802,11 +5576,11 @@
         </w:numPr>
         <w:ind w:left="720" w:hanging="720"/>
       </w:pPr>
-      <w:bookmarkStart w:id="24" w:name="_Toc143587136"/>
+      <w:bookmarkStart w:id="23" w:name="_Toc143587136"/>
       <w:r>
         <w:t>Scenario</w:t>
       </w:r>
-      <w:bookmarkEnd w:id="24"/>
+      <w:bookmarkEnd w:id="23"/>
     </w:p>
     <w:tbl>
       <w:tblPr>
@@ -6067,7 +5841,7 @@
         <w:pStyle w:val="Nidung"/>
         <w:ind w:firstLine="0"/>
       </w:pPr>
-      <w:bookmarkStart w:id="25" w:name="_Toc143587137"/>
+      <w:bookmarkStart w:id="24" w:name="_Toc143587137"/>
     </w:p>
     <w:p>
       <w:pPr>
@@ -6679,8 +6453,8 @@
         <w:pStyle w:val="Nidung"/>
         <w:ind w:firstLine="0"/>
       </w:pPr>
-      <w:bookmarkStart w:id="26" w:name="_Hlk182415861"/>
-      <w:bookmarkStart w:id="27" w:name="_Hlk182425913"/>
+      <w:bookmarkStart w:id="25" w:name="_Hlk182415861"/>
+      <w:bookmarkStart w:id="26" w:name="_Hlk182425913"/>
       <w:bookmarkEnd w:id="21"/>
       <w:r>
         <w:rPr>
@@ -7313,7 +7087,7 @@
           </w:p>
         </w:tc>
       </w:tr>
-      <w:bookmarkEnd w:id="26"/>
+      <w:bookmarkEnd w:id="25"/>
     </w:tbl>
     <w:p>
       <w:pPr>
@@ -7955,7 +7729,7 @@
           </w:p>
         </w:tc>
       </w:tr>
-      <w:bookmarkEnd w:id="27"/>
+      <w:bookmarkEnd w:id="26"/>
     </w:tbl>
     <w:p>
       <w:pPr>
@@ -7975,7 +7749,7 @@
         <w:pStyle w:val="Nidung"/>
         <w:ind w:firstLine="0"/>
       </w:pPr>
-      <w:bookmarkStart w:id="28" w:name="_Hlk182419690"/>
+      <w:bookmarkStart w:id="27" w:name="_Hlk182419690"/>
       <w:r>
         <w:rPr>
           <w:noProof/>
@@ -8549,7 +8323,7 @@
           </w:p>
         </w:tc>
       </w:tr>
-      <w:bookmarkEnd w:id="28"/>
+      <w:bookmarkEnd w:id="27"/>
     </w:tbl>
     <w:p>
       <w:pPr>
@@ -8568,7 +8342,7 @@
       <w:pPr>
         <w:pStyle w:val="Heading4"/>
       </w:pPr>
-      <w:bookmarkStart w:id="29" w:name="_Hlk182419966"/>
+      <w:bookmarkStart w:id="28" w:name="_Hlk182419966"/>
       <w:r>
         <w:t>Use case quản lý đơn hàng nhập</w:t>
       </w:r>
@@ -10149,7 +9923,7 @@
           </w:p>
         </w:tc>
       </w:tr>
-      <w:bookmarkEnd w:id="29"/>
+      <w:bookmarkEnd w:id="28"/>
     </w:tbl>
     <w:p>
       <w:pPr>
@@ -12976,7 +12750,7 @@
             <w:tcW w:w="8784" w:type="dxa"/>
           </w:tcPr>
           <w:p>
-            <w:bookmarkStart w:id="30" w:name="_Hlk182426334"/>
+            <w:bookmarkStart w:id="29" w:name="_Hlk182426334"/>
             <w:r>
               <w:t> </w:t>
             </w:r>
@@ -13034,7 +12808,7 @@
             <w:tcW w:w="8784" w:type="dxa"/>
           </w:tcPr>
           <w:p>
-            <w:bookmarkStart w:id="31" w:name="_Hlk182426449"/>
+            <w:bookmarkStart w:id="30" w:name="_Hlk182426449"/>
             <w:r>
               <w:t> </w:t>
             </w:r>
@@ -13080,8 +12854,8 @@
           </w:p>
         </w:tc>
       </w:tr>
+      <w:bookmarkEnd w:id="29"/>
       <w:bookmarkEnd w:id="30"/>
-      <w:bookmarkEnd w:id="31"/>
       <w:tr>
         <w:tc>
           <w:tcPr>
@@ -13711,7 +13485,6 @@
               </w:rPr>
               <w:t>7. </w:t>
             </w:r>
-            <w:proofErr w:type="gramStart"/>
             <w:r>
               <w:rPr>
                 <w:color w:val="CA6400"/>
@@ -13722,14 +13495,7 @@
               <w:rPr>
                 <w:lang w:val="vi-VN"/>
               </w:rPr>
-              <w:t xml:space="preserve"> Kiểm</w:t>
-            </w:r>
-            <w:proofErr w:type="gramEnd"/>
-            <w:r>
-              <w:rPr>
-                <w:lang w:val="vi-VN"/>
-              </w:rPr>
-              <w:t xml:space="preserve"> tra dữ liệu được nhập vào, nếu dữ liệu nhập vào không hợp lệ chuyển sang luồng phụ 7a  hoặc có trường bị bỏ trống chuyển sang luồng phụ 7b.</w:t>
+              <w:t xml:space="preserve"> Kiểm tra dữ liệu được nhập vào, nếu dữ liệu nhập vào không hợp lệ chuyển sang luồng phụ 7a  hoặc có trường bị bỏ trống chuyển sang luồng phụ 7b.</w:t>
             </w:r>
           </w:p>
           <w:p>
@@ -13761,21 +13527,7 @@
               <w:rPr>
                 <w:lang w:val="vi-VN"/>
               </w:rPr>
-              <w:t xml:space="preserve"> thông tin vào hệ thống, hiển thị thông báo thêm sản phẩm thành </w:t>
-            </w:r>
-            <w:proofErr w:type="gramStart"/>
-            <w:r>
-              <w:rPr>
-                <w:lang w:val="vi-VN"/>
-              </w:rPr>
-              <w:t>công ,cập</w:t>
-            </w:r>
-            <w:proofErr w:type="gramEnd"/>
-            <w:r>
-              <w:rPr>
-                <w:lang w:val="vi-VN"/>
-              </w:rPr>
-              <w:t xml:space="preserve"> nhật và hiển thị lại lên danh sách sản phẩm và làm mới các trường nhập, tự động sinh mã sản phẩm kế tiếp.</w:t>
+              <w:t xml:space="preserve"> thông tin vào hệ thống, hiển thị thông báo thêm sản phẩm thành công ,cập nhật và hiển thị lại lên danh sách sản phẩm và làm mới các trường nhập, tự động sinh mã sản phẩm kế tiếp.</w:t>
             </w:r>
           </w:p>
         </w:tc>
@@ -14563,7 +14315,6 @@
               </w:rPr>
               <w:t>10. </w:t>
             </w:r>
-            <w:proofErr w:type="gramStart"/>
             <w:r>
               <w:rPr>
                 <w:color w:val="CA6400"/>
@@ -14574,14 +14325,7 @@
               <w:rPr>
                 <w:lang w:val="vi-VN"/>
               </w:rPr>
-              <w:t xml:space="preserve"> Kiểm</w:t>
-            </w:r>
-            <w:proofErr w:type="gramEnd"/>
-            <w:r>
-              <w:rPr>
-                <w:lang w:val="vi-VN"/>
-              </w:rPr>
-              <w:t xml:space="preserve"> tra dữ liệu được nhập vào, nếu dữ liệu nhập vào không hợp lệ chuyển sang luồng phụ 10a  hoặc có trường bị bỏ trống chuyển sang luồng phụ 10b.</w:t>
+              <w:t xml:space="preserve"> Kiểm tra dữ liệu được nhập vào, nếu dữ liệu nhập vào không hợp lệ chuyển sang luồng phụ 10a  hoặc có trường bị bỏ trống chuyển sang luồng phụ 10b.</w:t>
             </w:r>
           </w:p>
           <w:p>
@@ -16080,7 +15824,6 @@
               </w:rPr>
               <w:t>9. </w:t>
             </w:r>
-            <w:proofErr w:type="gramStart"/>
             <w:r>
               <w:rPr>
                 <w:color w:val="CA6400"/>
@@ -16091,14 +15834,7 @@
               <w:rPr>
                 <w:lang w:val="vi-VN"/>
               </w:rPr>
-              <w:t xml:space="preserve"> Hệ</w:t>
-            </w:r>
-            <w:proofErr w:type="gramEnd"/>
-            <w:r>
-              <w:rPr>
-                <w:lang w:val="vi-VN"/>
-              </w:rPr>
-              <w:t xml:space="preserve"> thống hiển thi danh sách các sản phẩm có tên tương tự lên giao diện.</w:t>
+              <w:t xml:space="preserve"> Hệ thống hiển thi danh sách các sản phẩm có tên tương tự lên giao diện.</w:t>
             </w:r>
           </w:p>
         </w:tc>
@@ -17175,7 +16911,6 @@
               </w:rPr>
               <w:t>3. </w:t>
             </w:r>
-            <w:proofErr w:type="gramStart"/>
             <w:r>
               <w:rPr>
                 <w:b/>
@@ -17192,7 +16927,6 @@
             <w:r>
               <w:t>người</w:t>
             </w:r>
-            <w:proofErr w:type="gramEnd"/>
             <w:r>
               <w:rPr>
                 <w:lang w:val="vi-VN"/>
@@ -17299,7 +17033,6 @@
               </w:rPr>
               <w:t>5. </w:t>
             </w:r>
-            <w:proofErr w:type="gramStart"/>
             <w:r>
               <w:rPr>
                 <w:b/>
@@ -17316,7 +17049,6 @@
             <w:r>
               <w:t>người</w:t>
             </w:r>
-            <w:proofErr w:type="gramEnd"/>
             <w:r>
               <w:rPr>
                 <w:lang w:val="vi-VN"/>
@@ -17809,7 +17541,6 @@
               </w:rPr>
               <w:t>. </w:t>
             </w:r>
-            <w:proofErr w:type="gramStart"/>
             <w:r>
               <w:rPr>
                 <w:color w:val="CA6400"/>
@@ -17820,14 +17551,7 @@
               <w:rPr>
                 <w:lang w:val="vi-VN"/>
               </w:rPr>
-              <w:t xml:space="preserve"> Hệ</w:t>
-            </w:r>
-            <w:proofErr w:type="gramEnd"/>
-            <w:r>
-              <w:rPr>
-                <w:lang w:val="vi-VN"/>
-              </w:rPr>
-              <w:t xml:space="preserve"> thống kiểm tra đơn hàng. Hiển thị thông báo tạo đơn hàng thành công và tự động in đơn hàng. Thông tin đơn hàng được lưu vào hệ thống. Số lượng của sản phẩm trong hệ thống cũng được cập nhật tương ứng với các sản phẩm đã được mua trong đơn hàng.</w:t>
+              <w:t xml:space="preserve"> Hệ thống kiểm tra đơn hàng. Hiển thị thông báo tạo đơn hàng thành công và tự động in đơn hàng. Thông tin đơn hàng được lưu vào hệ thống. Số lượng của sản phẩm trong hệ thống cũng được cập nhật tương ứng với các sản phẩm đã được mua trong đơn hàng.</w:t>
             </w:r>
           </w:p>
         </w:tc>
@@ -18364,7 +18088,13 @@
               </w:rPr>
             </w:pPr>
             <w:r>
-              <w:t>Preconditions</w:t>
+              <w:t>Secondary</w:t>
+            </w:r>
+            <w:r>
+              <w:rPr>
+                <w:lang w:val="vi-VN"/>
+              </w:rPr>
+              <w:t xml:space="preserve"> Actors</w:t>
             </w:r>
           </w:p>
         </w:tc>
@@ -18375,7 +18105,6 @@
           <w:p>
             <w:pPr>
               <w:keepNext/>
-              <w:ind w:left="726" w:firstLine="0"/>
               <w:cnfStyle w:val="000000000000" w:firstRow="0" w:lastRow="0" w:firstColumn="0" w:lastColumn="0" w:oddVBand="0" w:evenVBand="0" w:oddHBand="0" w:evenHBand="0" w:firstRowFirstColumn="0" w:firstRowLastColumn="0" w:lastRowFirstColumn="0" w:lastRowLastColumn="0"/>
               <w:rPr>
                 <w:noProof/>
@@ -18386,14 +18115,47 @@
               <w:rPr>
                 <w:noProof/>
               </w:rPr>
-              <w:t>Người</w:t>
-            </w:r>
-            <w:r>
-              <w:rPr>
-                <w:noProof/>
-                <w:lang w:val="vi-VN"/>
-              </w:rPr>
-              <w:t xml:space="preserve"> dùng đã đăng nhập thành công, đã có ít nhất một đơn hàng bán tồn tại</w:t>
+              <w:drawing>
+                <wp:inline distT="0" distB="0" distL="0" distR="0" wp14:anchorId="629AD04C" wp14:editId="6835D4CA">
+                  <wp:extent cx="171450" cy="171450"/>
+                  <wp:effectExtent l="0" t="0" r="0" b="0"/>
+                  <wp:docPr id="18" name="Image1.png"/>
+                  <wp:cNvGraphicFramePr>
+                    <a:graphicFrameLocks xmlns:a="http://schemas.openxmlformats.org/drawingml/2006/main" noChangeAspect="1"/>
+                  </wp:cNvGraphicFramePr>
+                  <a:graphic xmlns:a="http://schemas.openxmlformats.org/drawingml/2006/main">
+                    <a:graphicData uri="http://schemas.openxmlformats.org/drawingml/2006/picture">
+                      <pic:pic xmlns:pic="http://schemas.openxmlformats.org/drawingml/2006/picture">
+                        <pic:nvPicPr>
+                          <pic:cNvPr id="2" name="Image1.png"/>
+                          <pic:cNvPicPr/>
+                        </pic:nvPicPr>
+                        <pic:blipFill>
+                          <a:blip r:embed="rId16"/>
+                          <a:srcRect t="-4762" b="4762"/>
+                          <a:stretch/>
+                        </pic:blipFill>
+                        <pic:spPr>
+                          <a:xfrm>
+                            <a:off x="0" y="0"/>
+                            <a:ext cx="171450" cy="171450"/>
+                          </a:xfrm>
+                          <a:prstGeom prst="rect">
+                            <a:avLst/>
+                          </a:prstGeom>
+                        </pic:spPr>
+                      </pic:pic>
+                    </a:graphicData>
+                  </a:graphic>
+                </wp:inline>
+              </w:drawing>
+            </w:r>
+            <w:r>
+              <w:rPr>
+                <w:noProof/>
+                <w:lang w:val="vi-VN"/>
+              </w:rPr>
+              <w:t xml:space="preserve"> Máy in</w:t>
             </w:r>
           </w:p>
         </w:tc>
@@ -18414,13 +18176,7 @@
               </w:rPr>
             </w:pPr>
             <w:r>
-              <w:t>Post</w:t>
-            </w:r>
-            <w:r>
-              <w:rPr>
-                <w:lang w:val="vi-VN"/>
-              </w:rPr>
-              <w:t>-conditions</w:t>
+              <w:t>Preconditions</w:t>
             </w:r>
           </w:p>
         </w:tc>
@@ -18433,6 +18189,73 @@
               <w:keepNext/>
               <w:ind w:left="726" w:firstLine="0"/>
               <w:cnfStyle w:val="000000100000" w:firstRow="0" w:lastRow="0" w:firstColumn="0" w:lastColumn="0" w:oddVBand="0" w:evenVBand="0" w:oddHBand="1" w:evenHBand="0" w:firstRowFirstColumn="0" w:firstRowLastColumn="0" w:lastRowFirstColumn="0" w:lastRowLastColumn="0"/>
+              <w:rPr>
+                <w:noProof/>
+                <w:lang w:val="vi-VN"/>
+              </w:rPr>
+            </w:pPr>
+            <w:r>
+              <w:rPr>
+                <w:noProof/>
+              </w:rPr>
+              <w:t>Người</w:t>
+            </w:r>
+            <w:r>
+              <w:rPr>
+                <w:noProof/>
+                <w:lang w:val="vi-VN"/>
+              </w:rPr>
+              <w:t xml:space="preserve"> dùng đã đăng nhập thành công, đã có ít nhất một đơn hàng bán tồn </w:t>
+            </w:r>
+            <w:r>
+              <w:rPr>
+                <w:noProof/>
+                <w:lang w:val="vi-VN"/>
+              </w:rPr>
+              <w:t xml:space="preserve">tại. Máy in được kết nối và hoạt động đúng </w:t>
+            </w:r>
+            <w:r>
+              <w:rPr>
+                <w:noProof/>
+                <w:lang w:val="vi-VN"/>
+              </w:rPr>
+              <w:t>cách.</w:t>
+            </w:r>
+          </w:p>
+        </w:tc>
+      </w:tr>
+      <w:tr>
+        <w:tc>
+          <w:tcPr>
+            <w:cnfStyle w:val="001000000000" w:firstRow="0" w:lastRow="0" w:firstColumn="1" w:lastColumn="0" w:oddVBand="0" w:evenVBand="0" w:oddHBand="0" w:evenHBand="0" w:firstRowFirstColumn="0" w:firstRowLastColumn="0" w:lastRowFirstColumn="0" w:lastRowLastColumn="0"/>
+            <w:tcW w:w="2960" w:type="dxa"/>
+          </w:tcPr>
+          <w:p>
+            <w:pPr>
+              <w:rPr>
+                <w:lang w:val="vi-VN"/>
+              </w:rPr>
+            </w:pPr>
+            <w:r>
+              <w:t>Post</w:t>
+            </w:r>
+            <w:r>
+              <w:rPr>
+                <w:lang w:val="vi-VN"/>
+              </w:rPr>
+              <w:t>-conditions</w:t>
+            </w:r>
+          </w:p>
+        </w:tc>
+        <w:tc>
+          <w:tcPr>
+            <w:tcW w:w="5829" w:type="dxa"/>
+          </w:tcPr>
+          <w:p>
+            <w:pPr>
+              <w:keepNext/>
+              <w:ind w:left="726" w:firstLine="0"/>
+              <w:cnfStyle w:val="000000000000" w:firstRow="0" w:lastRow="0" w:firstColumn="0" w:lastColumn="0" w:oddVBand="0" w:evenVBand="0" w:oddHBand="0" w:evenHBand="0" w:firstRowFirstColumn="0" w:firstRowLastColumn="0" w:lastRowFirstColumn="0" w:lastRowLastColumn="0"/>
               <w:rPr>
                 <w:noProof/>
                 <w:lang w:val="vi-VN"/>
@@ -18587,7 +18410,6 @@
               </w:rPr>
               <w:t>3. </w:t>
             </w:r>
-            <w:proofErr w:type="gramStart"/>
             <w:r>
               <w:rPr>
                 <w:b/>
@@ -18604,7 +18426,6 @@
             <w:r>
               <w:t>người</w:t>
             </w:r>
-            <w:proofErr w:type="gramEnd"/>
             <w:r>
               <w:rPr>
                 <w:lang w:val="vi-VN"/>
@@ -18711,7 +18532,6 @@
               </w:rPr>
               <w:t>5. </w:t>
             </w:r>
-            <w:proofErr w:type="gramStart"/>
             <w:r>
               <w:rPr>
                 <w:b/>
@@ -18728,7 +18548,6 @@
             <w:r>
               <w:t>người</w:t>
             </w:r>
-            <w:proofErr w:type="gramEnd"/>
             <w:r>
               <w:rPr>
                 <w:lang w:val="vi-VN"/>
@@ -18843,78 +18662,6 @@
                 <w:lang w:val="vi-VN"/>
               </w:rPr>
               <w:t xml:space="preserve"> dùng chọn đơn hàng cần in </w:t>
-            </w:r>
-          </w:p>
-          <w:p>
-            <w:pPr>
-              <w:ind w:left="137" w:firstLine="0"/>
-              <w:rPr>
-                <w:lang w:val="vi-VN"/>
-              </w:rPr>
-            </w:pPr>
-            <w:r>
-              <w:t> </w:t>
-            </w:r>
-            <w:r>
-              <w:rPr>
-                <w:color w:val="848284"/>
-                <w:lang w:val="vi-VN"/>
-              </w:rPr>
-              <w:t>8</w:t>
-            </w:r>
-            <w:r>
-              <w:rPr>
-                <w:color w:val="848284"/>
-              </w:rPr>
-              <w:t>. </w:t>
-            </w:r>
-            <w:r>
-              <w:rPr>
-                <w:color w:val="CA6400"/>
-              </w:rPr>
-              <w:t>SYSTEM </w:t>
-            </w:r>
-            <w:r>
-              <w:t>Hệ</w:t>
-            </w:r>
-            <w:r>
-              <w:rPr>
-                <w:lang w:val="vi-VN"/>
-              </w:rPr>
-              <w:t xml:space="preserve"> thống hiển thị giao diện có thông tin đơn hàng được chọn</w:t>
-            </w:r>
-          </w:p>
-          <w:p>
-            <w:pPr>
-              <w:ind w:left="137" w:firstLine="0"/>
-              <w:rPr>
-                <w:lang w:val="vi-VN"/>
-              </w:rPr>
-            </w:pPr>
-            <w:r>
-              <w:t> </w:t>
-            </w:r>
-            <w:r>
-              <w:rPr>
-                <w:color w:val="848284"/>
-                <w:lang w:val="vi-VN"/>
-              </w:rPr>
-              <w:t>9</w:t>
-            </w:r>
-            <w:r>
-              <w:rPr>
-                <w:color w:val="848284"/>
-              </w:rPr>
-              <w:t>. </w:t>
-            </w:r>
-            <w:r>
-              <w:t>Người</w:t>
-            </w:r>
-            <w:r>
-              <w:rPr>
-                <w:lang w:val="vi-VN"/>
-              </w:rPr>
-              <w:t xml:space="preserve"> dùng chọn in hóa đơn</w:t>
             </w:r>
           </w:p>
           <w:p>
@@ -18933,6 +18680,75 @@
                 <w:color w:val="848284"/>
                 <w:lang w:val="vi-VN"/>
               </w:rPr>
+              <w:t>8</w:t>
+            </w:r>
+            <w:r>
+              <w:rPr>
+                <w:color w:val="848284"/>
+              </w:rPr>
+              <w:t>. </w:t>
+            </w:r>
+            <w:r>
+              <w:rPr>
+                <w:color w:val="CA6400"/>
+              </w:rPr>
+              <w:t>SYSTEM </w:t>
+            </w:r>
+            <w:r>
+              <w:t>Hệ</w:t>
+            </w:r>
+            <w:r>
+              <w:rPr>
+                <w:lang w:val="vi-VN"/>
+              </w:rPr>
+              <w:t xml:space="preserve"> thống hiển thị giao diện có thông tin đơn hàng được chọn</w:t>
+            </w:r>
+          </w:p>
+          <w:p>
+            <w:pPr>
+              <w:ind w:left="137" w:firstLine="0"/>
+              <w:rPr>
+                <w:lang w:val="vi-VN"/>
+              </w:rPr>
+            </w:pPr>
+            <w:r>
+              <w:t> </w:t>
+            </w:r>
+            <w:r>
+              <w:rPr>
+                <w:color w:val="848284"/>
+                <w:lang w:val="vi-VN"/>
+              </w:rPr>
+              <w:t>9</w:t>
+            </w:r>
+            <w:r>
+              <w:rPr>
+                <w:color w:val="848284"/>
+              </w:rPr>
+              <w:t>. </w:t>
+            </w:r>
+            <w:r>
+              <w:t>Người</w:t>
+            </w:r>
+            <w:r>
+              <w:rPr>
+                <w:lang w:val="vi-VN"/>
+              </w:rPr>
+              <w:t xml:space="preserve"> dùng chọn in hóa đơn</w:t>
+            </w:r>
+          </w:p>
+          <w:p>
+            <w:pPr>
+              <w:ind w:left="137" w:firstLine="0"/>
+              <w:rPr>
+                <w:lang w:val="vi-VN"/>
+              </w:rPr>
+            </w:pPr>
+            <w:r>
+              <w:rPr>
+                <w:color w:val="848284"/>
+                <w:lang w:val="vi-VN"/>
+              </w:rPr>
               <w:t>10</w:t>
             </w:r>
             <w:r>
@@ -18951,8 +18767,37 @@
               <w:rPr>
                 <w:lang w:val="vi-VN"/>
               </w:rPr>
-              <w:t>Hiển thị hóa đơn và tiến hành in hóa đơn</w:t>
-            </w:r>
+              <w:t>Hiển thị hóa đơn</w:t>
+            </w:r>
+          </w:p>
+          <w:p>
+            <w:pPr>
+              <w:ind w:left="137" w:firstLine="0"/>
+              <w:rPr>
+                <w:lang w:val="vi-VN"/>
+              </w:rPr>
+            </w:pPr>
+            <w:r>
+              <w:rPr>
+                <w:color w:val="848284"/>
+                <w:lang w:val="vi-VN"/>
+              </w:rPr>
+              <w:t>11</w:t>
+            </w:r>
+            <w:r>
+              <w:rPr>
+                <w:color w:val="848284"/>
+              </w:rPr>
+              <w:t>. </w:t>
+            </w:r>
+            <w:r>
+              <w:rPr>
+                <w:lang w:val="vi-VN"/>
+              </w:rPr>
+              <w:t>Máy in tiến hành in đơn hàng</w:t>
+            </w:r>
+            <w:bookmarkStart w:id="31" w:name="_GoBack"/>
+            <w:bookmarkEnd w:id="31"/>
           </w:p>
         </w:tc>
       </w:tr>
@@ -19343,7 +19188,6 @@
               </w:rPr>
               <w:t>3. </w:t>
             </w:r>
-            <w:proofErr w:type="gramStart"/>
             <w:r>
               <w:rPr>
                 <w:b/>
@@ -19360,7 +19204,6 @@
             <w:r>
               <w:t>người</w:t>
             </w:r>
-            <w:proofErr w:type="gramEnd"/>
             <w:r>
               <w:rPr>
                 <w:lang w:val="vi-VN"/>
@@ -19467,7 +19310,6 @@
               </w:rPr>
               <w:t>5. </w:t>
             </w:r>
-            <w:proofErr w:type="gramStart"/>
             <w:r>
               <w:rPr>
                 <w:b/>
@@ -19484,7 +19326,6 @@
             <w:r>
               <w:t>người</w:t>
             </w:r>
-            <w:proofErr w:type="gramEnd"/>
             <w:r>
               <w:rPr>
                 <w:lang w:val="vi-VN"/>
@@ -19682,6 +19523,7 @@
               <w:ind w:left="137" w:firstLine="0"/>
             </w:pPr>
             <w:r>
+              <w:lastRenderedPageBreak/>
               <w:t>Extension:</w:t>
             </w:r>
           </w:p>
@@ -20132,7 +19974,6 @@
               </w:rPr>
               <w:t>3. </w:t>
             </w:r>
-            <w:proofErr w:type="gramStart"/>
             <w:r>
               <w:rPr>
                 <w:b/>
@@ -20149,7 +19990,6 @@
             <w:r>
               <w:t>người</w:t>
             </w:r>
-            <w:proofErr w:type="gramEnd"/>
             <w:r>
               <w:rPr>
                 <w:lang w:val="vi-VN"/>
@@ -20256,7 +20096,6 @@
               </w:rPr>
               <w:t>5. </w:t>
             </w:r>
-            <w:proofErr w:type="gramStart"/>
             <w:r>
               <w:rPr>
                 <w:b/>
@@ -20273,7 +20112,6 @@
             <w:r>
               <w:t>người</w:t>
             </w:r>
-            <w:proofErr w:type="gramEnd"/>
             <w:r>
               <w:rPr>
                 <w:lang w:val="vi-VN"/>
@@ -20408,7 +20246,27 @@
           <w:color w:val="365F91" w:themeColor="accent1" w:themeShade="BF"/>
           <w:lang w:val="vi-VN"/>
         </w:rPr>
-        <w:t xml:space="preserve"> Quản lý đơn hàng bán</w:t>
+        <w:t xml:space="preserve"> Quản lý</w:t>
+      </w:r>
+      <w:r>
+        <w:rPr>
+          <w:rFonts w:asciiTheme="majorHAnsi" w:eastAsiaTheme="majorEastAsia" w:hAnsiTheme="majorHAnsi" w:cstheme="majorBidi"/>
+          <w:i/>
+          <w:iCs/>
+          <w:color w:val="365F91" w:themeColor="accent1" w:themeShade="BF"/>
+          <w:lang w:val="vi-VN"/>
+        </w:rPr>
+        <w:t xml:space="preserve"> chi tiết</w:t>
+      </w:r>
+      <w:r>
+        <w:rPr>
+          <w:rFonts w:asciiTheme="majorHAnsi" w:eastAsiaTheme="majorEastAsia" w:hAnsiTheme="majorHAnsi" w:cstheme="majorBidi"/>
+          <w:i/>
+          <w:iCs/>
+          <w:color w:val="365F91" w:themeColor="accent1" w:themeShade="BF"/>
+          <w:lang w:val="vi-VN"/>
+        </w:rPr>
+        <w:t xml:space="preserve"> đơn hàng bán</w:t>
       </w:r>
     </w:p>
     <w:p>
@@ -20489,6 +20347,7 @@
           </w:tcPr>
           <w:p>
             <w:r>
+              <w:lastRenderedPageBreak/>
               <w:t>Primary Actors</w:t>
             </w:r>
           </w:p>
@@ -20649,15 +20508,7 @@
                 <w:noProof/>
                 <w:lang w:val="vi-VN"/>
               </w:rPr>
-              <w:t xml:space="preserve"> tin chi tiết đơn hàng thêm vào danh sách các sản phẩm trong đơn hàng. Sau khi tạo đơn </w:t>
-            </w:r>
-            <w:r>
-              <w:rPr>
-                <w:noProof/>
-                <w:lang w:val="vi-VN"/>
-              </w:rPr>
-              <w:lastRenderedPageBreak/>
-              <w:t>hàng thành công, các chi tiết đơn hàng được lưu vào hệ thống.</w:t>
+              <w:t xml:space="preserve"> tin chi tiết đơn hàng thêm vào danh sách các sản phẩm trong đơn hàng. Sau khi tạo đơn hàng thành công, các chi tiết đơn hàng được lưu vào hệ thống.</w:t>
             </w:r>
           </w:p>
         </w:tc>
@@ -20824,7 +20675,6 @@
               </w:rPr>
               <w:t>3. </w:t>
             </w:r>
-            <w:proofErr w:type="gramStart"/>
             <w:r>
               <w:rPr>
                 <w:b/>
@@ -20841,7 +20691,6 @@
             <w:r>
               <w:t>người</w:t>
             </w:r>
-            <w:proofErr w:type="gramEnd"/>
             <w:r>
               <w:rPr>
                 <w:lang w:val="vi-VN"/>
@@ -20948,7 +20797,6 @@
               </w:rPr>
               <w:t>5. </w:t>
             </w:r>
-            <w:proofErr w:type="gramStart"/>
             <w:r>
               <w:rPr>
                 <w:b/>
@@ -20965,7 +20813,6 @@
             <w:r>
               <w:t>người</w:t>
             </w:r>
-            <w:proofErr w:type="gramEnd"/>
             <w:r>
               <w:rPr>
                 <w:lang w:val="vi-VN"/>
@@ -21266,6 +21113,7 @@
               </w:rPr>
             </w:pPr>
             <w:r>
+              <w:lastRenderedPageBreak/>
               <w:t> </w:t>
             </w:r>
             <w:r>
@@ -21353,14 +21201,7 @@
               <w:rPr>
                 <w:lang w:val="vi-VN"/>
               </w:rPr>
-              <w:t xml:space="preserve"> tra thông tin sản phẩm. Nếu không đủ số lượng chuyển sang luồng phụ 15a. Nếu sản phẩm đã tồn tại trong đơn hàng chuyển sang luồng phụ </w:t>
-            </w:r>
-            <w:r>
-              <w:rPr>
-                <w:lang w:val="vi-VN"/>
-              </w:rPr>
-              <w:lastRenderedPageBreak/>
-              <w:t>15b. Thông tin sản phẩm được thêm vào danh sách sản phẩm được mua của đơn hàng.</w:t>
+              <w:t xml:space="preserve"> tra thông tin sản phẩm. Nếu không đủ số lượng chuyển sang luồng phụ 15a. Nếu sản phẩm đã tồn tại trong đơn hàng chuyển sang luồng phụ 15b. Thông tin sản phẩm được thêm vào danh sách sản phẩm được mua của đơn hàng.</w:t>
             </w:r>
           </w:p>
           <w:p>
@@ -21464,7 +21305,6 @@
               </w:rPr>
               <w:t>. </w:t>
             </w:r>
-            <w:proofErr w:type="gramStart"/>
             <w:r>
               <w:rPr>
                 <w:color w:val="CA6400"/>
@@ -21475,14 +21315,7 @@
               <w:rPr>
                 <w:lang w:val="vi-VN"/>
               </w:rPr>
-              <w:t xml:space="preserve"> Hệ</w:t>
-            </w:r>
-            <w:proofErr w:type="gramEnd"/>
-            <w:r>
-              <w:rPr>
-                <w:lang w:val="vi-VN"/>
-              </w:rPr>
-              <w:t xml:space="preserve"> thống kiểm tra đơn hàng. Hiển thị thông báo tạo đơn hàng thành công và tự động in đơn hàng. Thông tin đơn hàng được lưu vào hệ thống. Số lượng của sản phẩm trong hệ thống cũng được cập nhật tương ứng với các sản phẩm đã được mua trong đơn hàng.</w:t>
+              <w:t xml:space="preserve"> Hệ thống kiểm tra đơn hàng. Hiển thị thông báo tạo đơn hàng thành công và tự động in đơn hàng. Thông tin đơn hàng được lưu vào hệ thống. Số lượng của sản phẩm trong hệ thống cũng được cập nhật tương ứng với các sản phẩm đã được mua trong đơn hàng.</w:t>
             </w:r>
           </w:p>
         </w:tc>
@@ -21768,6 +21601,7 @@
               </w:rPr>
             </w:pPr>
             <w:r>
+              <w:lastRenderedPageBreak/>
               <w:t> </w:t>
             </w:r>
             <w:r>
@@ -21829,7 +21663,6 @@
               </w:rPr>
             </w:pPr>
             <w:r>
-              <w:lastRenderedPageBreak/>
               <w:t> </w:t>
             </w:r>
             <w:r>
@@ -22243,7 +22076,6 @@
               </w:rPr>
               <w:t>3. </w:t>
             </w:r>
-            <w:proofErr w:type="gramStart"/>
             <w:r>
               <w:rPr>
                 <w:b/>
@@ -22260,7 +22092,6 @@
             <w:r>
               <w:t>người</w:t>
             </w:r>
-            <w:proofErr w:type="gramEnd"/>
             <w:r>
               <w:rPr>
                 <w:lang w:val="vi-VN"/>
@@ -22367,7 +22198,6 @@
               </w:rPr>
               <w:t>5. </w:t>
             </w:r>
-            <w:proofErr w:type="gramStart"/>
             <w:r>
               <w:rPr>
                 <w:b/>
@@ -22384,7 +22214,6 @@
             <w:r>
               <w:t>người</w:t>
             </w:r>
-            <w:proofErr w:type="gramEnd"/>
             <w:r>
               <w:rPr>
                 <w:lang w:val="vi-VN"/>
@@ -22473,97 +22302,6 @@
                 <w:lang w:val="vi-VN"/>
               </w:rPr>
               <w:t>end if</w:t>
-            </w:r>
-          </w:p>
-          <w:p>
-            <w:pPr>
-              <w:ind w:left="137" w:firstLine="0"/>
-              <w:rPr>
-                <w:lang w:val="vi-VN"/>
-              </w:rPr>
-            </w:pPr>
-            <w:r>
-              <w:t> </w:t>
-            </w:r>
-            <w:r>
-              <w:rPr>
-                <w:color w:val="848284"/>
-              </w:rPr>
-              <w:t>7. </w:t>
-            </w:r>
-            <w:r>
-              <w:rPr>
-                <w:color w:val="CA6400"/>
-              </w:rPr>
-              <w:t>SYSTEM </w:t>
-            </w:r>
-            <w:r>
-              <w:t>Tự</w:t>
-            </w:r>
-            <w:r>
-              <w:rPr>
-                <w:lang w:val="vi-VN"/>
-              </w:rPr>
-              <w:t xml:space="preserve"> động tạo mã đơn hàng </w:t>
-            </w:r>
-          </w:p>
-          <w:p>
-            <w:pPr>
-              <w:ind w:left="137" w:firstLine="0"/>
-              <w:rPr>
-                <w:lang w:val="vi-VN"/>
-              </w:rPr>
-            </w:pPr>
-            <w:r>
-              <w:t> </w:t>
-            </w:r>
-            <w:r>
-              <w:rPr>
-                <w:color w:val="848284"/>
-              </w:rPr>
-              <w:t>8. </w:t>
-            </w:r>
-            <w:r>
-              <w:t>Người</w:t>
-            </w:r>
-            <w:r>
-              <w:rPr>
-                <w:lang w:val="vi-VN"/>
-              </w:rPr>
-              <w:t xml:space="preserve"> dùng thêm thông tin khách hàng tên (có thể bỏ trống) </w:t>
-            </w:r>
-          </w:p>
-          <w:p>
-            <w:pPr>
-              <w:ind w:left="137" w:firstLine="0"/>
-              <w:rPr>
-                <w:lang w:val="vi-VN"/>
-              </w:rPr>
-            </w:pPr>
-            <w:r>
-              <w:t> </w:t>
-            </w:r>
-            <w:r>
-              <w:rPr>
-                <w:color w:val="848284"/>
-                <w:lang w:val="vi-VN"/>
-              </w:rPr>
-              <w:t>9</w:t>
-            </w:r>
-            <w:r>
-              <w:rPr>
-                <w:color w:val="848284"/>
-              </w:rPr>
-              <w:t>. </w:t>
-            </w:r>
-            <w:r>
-              <w:t>Người</w:t>
-            </w:r>
-            <w:r>
-              <w:rPr>
-                <w:lang w:val="vi-VN"/>
-              </w:rPr>
-              <w:t xml:space="preserve"> dùng yêu cầu hiển thị danh sách các sản phẩm</w:t>
             </w:r>
           </w:p>
           <w:p>
@@ -22580,6 +22318,97 @@
             <w:r>
               <w:rPr>
                 <w:color w:val="848284"/>
+              </w:rPr>
+              <w:t>7. </w:t>
+            </w:r>
+            <w:r>
+              <w:rPr>
+                <w:color w:val="CA6400"/>
+              </w:rPr>
+              <w:t>SYSTEM </w:t>
+            </w:r>
+            <w:r>
+              <w:t>Tự</w:t>
+            </w:r>
+            <w:r>
+              <w:rPr>
+                <w:lang w:val="vi-VN"/>
+              </w:rPr>
+              <w:t xml:space="preserve"> động tạo mã đơn hàng </w:t>
+            </w:r>
+          </w:p>
+          <w:p>
+            <w:pPr>
+              <w:ind w:left="137" w:firstLine="0"/>
+              <w:rPr>
+                <w:lang w:val="vi-VN"/>
+              </w:rPr>
+            </w:pPr>
+            <w:r>
+              <w:t> </w:t>
+            </w:r>
+            <w:r>
+              <w:rPr>
+                <w:color w:val="848284"/>
+              </w:rPr>
+              <w:t>8. </w:t>
+            </w:r>
+            <w:r>
+              <w:t>Người</w:t>
+            </w:r>
+            <w:r>
+              <w:rPr>
+                <w:lang w:val="vi-VN"/>
+              </w:rPr>
+              <w:t xml:space="preserve"> dùng thêm thông tin khách hàng tên (có thể bỏ trống) </w:t>
+            </w:r>
+          </w:p>
+          <w:p>
+            <w:pPr>
+              <w:ind w:left="137" w:firstLine="0"/>
+              <w:rPr>
+                <w:lang w:val="vi-VN"/>
+              </w:rPr>
+            </w:pPr>
+            <w:r>
+              <w:t> </w:t>
+            </w:r>
+            <w:r>
+              <w:rPr>
+                <w:color w:val="848284"/>
+                <w:lang w:val="vi-VN"/>
+              </w:rPr>
+              <w:t>9</w:t>
+            </w:r>
+            <w:r>
+              <w:rPr>
+                <w:color w:val="848284"/>
+              </w:rPr>
+              <w:t>. </w:t>
+            </w:r>
+            <w:r>
+              <w:t>Người</w:t>
+            </w:r>
+            <w:r>
+              <w:rPr>
+                <w:lang w:val="vi-VN"/>
+              </w:rPr>
+              <w:t xml:space="preserve"> dùng yêu cầu hiển thị danh sách các sản phẩm</w:t>
+            </w:r>
+          </w:p>
+          <w:p>
+            <w:pPr>
+              <w:ind w:left="137" w:firstLine="0"/>
+              <w:rPr>
+                <w:lang w:val="vi-VN"/>
+              </w:rPr>
+            </w:pPr>
+            <w:r>
+              <w:t> </w:t>
+            </w:r>
+            <w:r>
+              <w:rPr>
+                <w:color w:val="848284"/>
                 <w:lang w:val="vi-VN"/>
               </w:rPr>
               <w:t>10</w:t>
@@ -22874,7 +22703,6 @@
               </w:rPr>
               <w:t>. </w:t>
             </w:r>
-            <w:proofErr w:type="gramStart"/>
             <w:r>
               <w:rPr>
                 <w:color w:val="CA6400"/>
@@ -22890,7 +22718,6 @@
             <w:r>
               <w:t>Kiểm</w:t>
             </w:r>
-            <w:proofErr w:type="gramEnd"/>
             <w:r>
               <w:rPr>
                 <w:lang w:val="vi-VN"/>
@@ -22913,6 +22740,7 @@
               </w:rPr>
             </w:pPr>
             <w:r>
+              <w:lastRenderedPageBreak/>
               <w:t>Extension:</w:t>
             </w:r>
           </w:p>
@@ -23035,6 +22863,7 @@
                 <w:color w:val="848284"/>
                 <w:lang w:val="vi-VN"/>
               </w:rPr>
+              <w:lastRenderedPageBreak/>
               <w:t xml:space="preserve"> </w:t>
             </w:r>
             <w:r>
@@ -23100,7 +22929,6 @@
         <w:rPr>
           <w:noProof/>
         </w:rPr>
-        <w:lastRenderedPageBreak/>
         <w:drawing>
           <wp:inline distT="0" distB="0" distL="0" distR="0" wp14:anchorId="52B6302F" wp14:editId="32636C11">
             <wp:extent cx="171450" cy="171450"/>
@@ -23472,7 +23300,6 @@
               </w:rPr>
               <w:t>3. </w:t>
             </w:r>
-            <w:proofErr w:type="gramStart"/>
             <w:r>
               <w:rPr>
                 <w:b/>
@@ -23489,7 +23316,6 @@
             <w:r>
               <w:t>người</w:t>
             </w:r>
-            <w:proofErr w:type="gramEnd"/>
             <w:r>
               <w:rPr>
                 <w:lang w:val="vi-VN"/>
@@ -23596,7 +23422,6 @@
               </w:rPr>
               <w:t>5. </w:t>
             </w:r>
-            <w:proofErr w:type="gramStart"/>
             <w:r>
               <w:rPr>
                 <w:b/>
@@ -23613,7 +23438,6 @@
             <w:r>
               <w:t>người</w:t>
             </w:r>
-            <w:proofErr w:type="gramEnd"/>
             <w:r>
               <w:rPr>
                 <w:lang w:val="vi-VN"/>
@@ -23793,117 +23617,6 @@
                 <w:lang w:val="vi-VN"/>
               </w:rPr>
               <w:t xml:space="preserve"> dùng yêu cầu hiển thị danh sách các sản phẩm</w:t>
-            </w:r>
-          </w:p>
-          <w:p>
-            <w:pPr>
-              <w:ind w:left="137" w:firstLine="0"/>
-              <w:rPr>
-                <w:lang w:val="vi-VN"/>
-              </w:rPr>
-            </w:pPr>
-            <w:r>
-              <w:t> </w:t>
-            </w:r>
-            <w:r>
-              <w:rPr>
-                <w:color w:val="848284"/>
-                <w:lang w:val="vi-VN"/>
-              </w:rPr>
-              <w:t>10</w:t>
-            </w:r>
-            <w:r>
-              <w:rPr>
-                <w:color w:val="848284"/>
-              </w:rPr>
-              <w:t>. </w:t>
-            </w:r>
-            <w:r>
-              <w:rPr>
-                <w:color w:val="CA6400"/>
-              </w:rPr>
-              <w:t>SYSTEM </w:t>
-            </w:r>
-            <w:r>
-              <w:t>Hệ</w:t>
-            </w:r>
-            <w:r>
-              <w:rPr>
-                <w:lang w:val="vi-VN"/>
-              </w:rPr>
-              <w:t xml:space="preserve"> thống hiển thị danh sách các sản phẩm</w:t>
-            </w:r>
-          </w:p>
-          <w:p>
-            <w:pPr>
-              <w:ind w:left="137" w:firstLine="0"/>
-              <w:rPr>
-                <w:lang w:val="vi-VN"/>
-              </w:rPr>
-            </w:pPr>
-            <w:r>
-              <w:t> </w:t>
-            </w:r>
-            <w:r>
-              <w:rPr>
-                <w:color w:val="848284"/>
-                <w:lang w:val="vi-VN"/>
-              </w:rPr>
-              <w:t>11</w:t>
-            </w:r>
-            <w:r>
-              <w:rPr>
-                <w:color w:val="848284"/>
-              </w:rPr>
-              <w:t>. </w:t>
-            </w:r>
-            <w:r>
-              <w:t>Người</w:t>
-            </w:r>
-            <w:r>
-              <w:rPr>
-                <w:lang w:val="vi-VN"/>
-              </w:rPr>
-              <w:t xml:space="preserve"> dùng chọn sản phẩm trong danh sách</w:t>
-            </w:r>
-          </w:p>
-          <w:p>
-            <w:pPr>
-              <w:ind w:left="137" w:firstLine="0"/>
-              <w:rPr>
-                <w:lang w:val="vi-VN"/>
-              </w:rPr>
-            </w:pPr>
-            <w:r>
-              <w:t> </w:t>
-            </w:r>
-            <w:r>
-              <w:rPr>
-                <w:color w:val="848284"/>
-                <w:lang w:val="vi-VN"/>
-              </w:rPr>
-              <w:t>12</w:t>
-            </w:r>
-            <w:r>
-              <w:rPr>
-                <w:color w:val="848284"/>
-              </w:rPr>
-              <w:t>. </w:t>
-            </w:r>
-            <w:r>
-              <w:rPr>
-                <w:color w:val="CA6400"/>
-              </w:rPr>
-              <w:t>SYSTEM </w:t>
-            </w:r>
-            <w:r>
-              <w:t>Tự</w:t>
-            </w:r>
-            <w:r>
-              <w:rPr>
-                <w:lang w:val="vi-VN"/>
-              </w:rPr>
-              <w:t xml:space="preserve"> động điền thông tin sản phẩm vào trường thông tin sản phẩm</w:t>
             </w:r>
           </w:p>
           <w:p>
@@ -23922,6 +23635,117 @@
                 <w:color w:val="848284"/>
                 <w:lang w:val="vi-VN"/>
               </w:rPr>
+              <w:t>10</w:t>
+            </w:r>
+            <w:r>
+              <w:rPr>
+                <w:color w:val="848284"/>
+              </w:rPr>
+              <w:t>. </w:t>
+            </w:r>
+            <w:r>
+              <w:rPr>
+                <w:color w:val="CA6400"/>
+              </w:rPr>
+              <w:t>SYSTEM </w:t>
+            </w:r>
+            <w:r>
+              <w:t>Hệ</w:t>
+            </w:r>
+            <w:r>
+              <w:rPr>
+                <w:lang w:val="vi-VN"/>
+              </w:rPr>
+              <w:t xml:space="preserve"> thống hiển thị danh sách các sản phẩm</w:t>
+            </w:r>
+          </w:p>
+          <w:p>
+            <w:pPr>
+              <w:ind w:left="137" w:firstLine="0"/>
+              <w:rPr>
+                <w:lang w:val="vi-VN"/>
+              </w:rPr>
+            </w:pPr>
+            <w:r>
+              <w:t> </w:t>
+            </w:r>
+            <w:r>
+              <w:rPr>
+                <w:color w:val="848284"/>
+                <w:lang w:val="vi-VN"/>
+              </w:rPr>
+              <w:t>11</w:t>
+            </w:r>
+            <w:r>
+              <w:rPr>
+                <w:color w:val="848284"/>
+              </w:rPr>
+              <w:t>. </w:t>
+            </w:r>
+            <w:r>
+              <w:t>Người</w:t>
+            </w:r>
+            <w:r>
+              <w:rPr>
+                <w:lang w:val="vi-VN"/>
+              </w:rPr>
+              <w:t xml:space="preserve"> dùng chọn sản phẩm trong danh sách</w:t>
+            </w:r>
+          </w:p>
+          <w:p>
+            <w:pPr>
+              <w:ind w:left="137" w:firstLine="0"/>
+              <w:rPr>
+                <w:lang w:val="vi-VN"/>
+              </w:rPr>
+            </w:pPr>
+            <w:r>
+              <w:t> </w:t>
+            </w:r>
+            <w:r>
+              <w:rPr>
+                <w:color w:val="848284"/>
+                <w:lang w:val="vi-VN"/>
+              </w:rPr>
+              <w:t>12</w:t>
+            </w:r>
+            <w:r>
+              <w:rPr>
+                <w:color w:val="848284"/>
+              </w:rPr>
+              <w:t>. </w:t>
+            </w:r>
+            <w:r>
+              <w:rPr>
+                <w:color w:val="CA6400"/>
+              </w:rPr>
+              <w:t>SYSTEM </w:t>
+            </w:r>
+            <w:r>
+              <w:t>Tự</w:t>
+            </w:r>
+            <w:r>
+              <w:rPr>
+                <w:lang w:val="vi-VN"/>
+              </w:rPr>
+              <w:t xml:space="preserve"> động điền thông tin sản phẩm vào trường thông tin sản phẩm</w:t>
+            </w:r>
+          </w:p>
+          <w:p>
+            <w:pPr>
+              <w:ind w:left="137" w:firstLine="0"/>
+              <w:rPr>
+                <w:lang w:val="vi-VN"/>
+              </w:rPr>
+            </w:pPr>
+            <w:r>
+              <w:t> </w:t>
+            </w:r>
+            <w:r>
+              <w:rPr>
+                <w:color w:val="848284"/>
+                <w:lang w:val="vi-VN"/>
+              </w:rPr>
               <w:t>13</w:t>
             </w:r>
             <w:r>
@@ -24103,7 +23927,6 @@
               </w:rPr>
               <w:t>. </w:t>
             </w:r>
-            <w:proofErr w:type="gramStart"/>
             <w:r>
               <w:rPr>
                 <w:color w:val="CA6400"/>
@@ -24119,7 +23942,6 @@
             <w:r>
               <w:t>Kiểm</w:t>
             </w:r>
-            <w:proofErr w:type="gramEnd"/>
             <w:r>
               <w:rPr>
                 <w:lang w:val="vi-VN"/>
@@ -24538,7 +24360,6 @@
           </w:tcPr>
           <w:p>
             <w:r>
-              <w:lastRenderedPageBreak/>
               <w:t>Preconditions</w:t>
             </w:r>
           </w:p>
@@ -24768,7 +24589,6 @@
               </w:rPr>
               <w:t>3. </w:t>
             </w:r>
-            <w:proofErr w:type="gramStart"/>
             <w:r>
               <w:rPr>
                 <w:b/>
@@ -24785,7 +24605,6 @@
             <w:r>
               <w:t>người</w:t>
             </w:r>
-            <w:proofErr w:type="gramEnd"/>
             <w:r>
               <w:rPr>
                 <w:lang w:val="vi-VN"/>
@@ -24892,7 +24711,6 @@
               </w:rPr>
               <w:t>5. </w:t>
             </w:r>
-            <w:proofErr w:type="gramStart"/>
             <w:r>
               <w:rPr>
                 <w:b/>
@@ -24909,7 +24727,6 @@
             <w:r>
               <w:t>người</w:t>
             </w:r>
-            <w:proofErr w:type="gramEnd"/>
             <w:r>
               <w:rPr>
                 <w:lang w:val="vi-VN"/>
@@ -25210,6 +25027,7 @@
               </w:rPr>
             </w:pPr>
             <w:r>
+              <w:lastRenderedPageBreak/>
               <w:t> </w:t>
             </w:r>
             <w:r>
@@ -25269,7 +25087,6 @@
               </w:rPr>
             </w:pPr>
             <w:r>
-              <w:lastRenderedPageBreak/>
               <w:t> </w:t>
             </w:r>
             <w:r>
@@ -25948,6 +25765,7 @@
           <w:bCs/>
           <w:color w:val="4F81BD" w:themeColor="accent1"/>
         </w:rPr>
+        <w:lastRenderedPageBreak/>
         <w:t>Flow</w:t>
       </w:r>
       <w:r>
@@ -26017,7 +25835,6 @@
               </w:rPr>
             </w:pPr>
             <w:r>
-              <w:lastRenderedPageBreak/>
               <w:t> </w:t>
             </w:r>
             <w:r>
@@ -26065,7 +25882,6 @@
               </w:rPr>
               <w:t>3. </w:t>
             </w:r>
-            <w:proofErr w:type="gramStart"/>
             <w:r>
               <w:rPr>
                 <w:b/>
@@ -26082,7 +25898,6 @@
             <w:r>
               <w:t>người</w:t>
             </w:r>
-            <w:proofErr w:type="gramEnd"/>
             <w:r>
               <w:rPr>
                 <w:lang w:val="vi-VN"/>
@@ -26189,7 +26004,6 @@
               </w:rPr>
               <w:t>5. </w:t>
             </w:r>
-            <w:proofErr w:type="gramStart"/>
             <w:r>
               <w:rPr>
                 <w:b/>
@@ -26206,7 +26020,6 @@
             <w:r>
               <w:t>người</w:t>
             </w:r>
-            <w:proofErr w:type="gramEnd"/>
             <w:r>
               <w:rPr>
                 <w:lang w:val="vi-VN"/>
@@ -26806,6 +26619,7 @@
               </w:rPr>
             </w:pPr>
             <w:r>
+              <w:lastRenderedPageBreak/>
               <w:t> </w:t>
             </w:r>
             <w:r>
@@ -26861,7 +26675,6 @@
               </w:rPr>
             </w:pPr>
             <w:r>
-              <w:lastRenderedPageBreak/>
               <w:t> </w:t>
             </w:r>
             <w:r>
@@ -27588,6 +27401,7 @@
           <w:bCs/>
           <w:color w:val="4F81BD" w:themeColor="accent1"/>
         </w:rPr>
+        <w:lastRenderedPageBreak/>
         <w:t>Flow</w:t>
       </w:r>
       <w:r>
@@ -27657,7 +27471,6 @@
               </w:rPr>
             </w:pPr>
             <w:r>
-              <w:lastRenderedPageBreak/>
               <w:t> </w:t>
             </w:r>
             <w:r>
@@ -28316,9 +28129,10 @@
           <w:color w:val="auto"/>
           <w:u w:val="none"/>
         </w:rPr>
+        <w:lastRenderedPageBreak/>
         <w:t>Biểu đồ lớp thực thể</w:t>
       </w:r>
-      <w:bookmarkEnd w:id="25"/>
+      <w:bookmarkEnd w:id="24"/>
     </w:p>
     <w:p>
       <w:r>
@@ -28330,7 +28144,6 @@
         <w:rPr>
           <w:noProof/>
         </w:rPr>
-        <w:lastRenderedPageBreak/>
         <w:drawing>
           <wp:inline distT="0" distB="0" distL="0" distR="0" wp14:anchorId="56B11AC7" wp14:editId="361028F3">
             <wp:extent cx="5187950" cy="3752850"/>
@@ -28817,15 +28630,7 @@
               <w:t>SYSTEM </w:t>
             </w:r>
             <w:r>
-              <w:t>Hệ thống hiển thị thông báo "User name không có trong he thống yêu cầu nhập lại</w:t>
-            </w:r>
-            <w:proofErr w:type="gramStart"/>
-            <w:r>
-              <w:t>",quay</w:t>
-            </w:r>
-            <w:proofErr w:type="gramEnd"/>
-            <w:r>
-              <w:t xml:space="preserve"> lại bước 3.</w:t>
+              <w:t>Hệ thống hiển thị thông báo "User name không có trong he thống yêu cầu nhập lại",quay lại bước 3.</w:t>
             </w:r>
           </w:p>
         </w:tc>
@@ -29487,15 +29292,7 @@
         <w:t xml:space="preserve">Biểu đồ trạng thái của lớp Đơn hàng. </w:t>
       </w:r>
       <w:r>
-        <w:t xml:space="preserve">Đối tượng lớp đơn hàng có thể có 7 trạng thái khác nhau gồm: Chưa xác thực, đã xác thực, đã xử lý, đang vận chuyển, đã nhận hàng, đổi trả, hủy đơn hàng và các chuyển trạng thái có thể xảy ra giữa các trạng thái </w:t>
-      </w:r>
-      <w:proofErr w:type="gramStart"/>
-      <w:r>
-        <w:t>như  Hình</w:t>
-      </w:r>
-      <w:proofErr w:type="gramEnd"/>
-      <w:r>
-        <w:t xml:space="preserve"> ? dưới đây.</w:t>
+        <w:t>Đối tượng lớp đơn hàng có thể có 7 trạng thái khác nhau gồm: Chưa xác thực, đã xác thực, đã xử lý, đang vận chuyển, đã nhận hàng, đổi trả, hủy đơn hàng và các chuyển trạng thái có thể xảy ra giữa các trạng thái như  Hình ? dưới đây.</w:t>
       </w:r>
       <w:r>
         <w:br w:type="page"/>
@@ -29664,51 +29461,25 @@
       <w:r>
         <w:t xml:space="preserve">Hình </w:t>
       </w:r>
-      <w:r>
-        <w:fldChar w:fldCharType="begin"/>
-      </w:r>
-      <w:r>
-        <w:instrText xml:space="preserve"> STYLEREF 1 \s </w:instrText>
-      </w:r>
-      <w:r>
-        <w:fldChar w:fldCharType="separate"/>
-      </w:r>
-      <w:r>
-        <w:rPr>
-          <w:noProof/>
-        </w:rPr>
-        <w:t>3</w:t>
-      </w:r>
-      <w:r>
-        <w:rPr>
-          <w:noProof/>
-        </w:rPr>
-        <w:fldChar w:fldCharType="end"/>
-      </w:r>
+      <w:fldSimple w:instr=" STYLEREF 1 \s ">
+        <w:r>
+          <w:rPr>
+            <w:noProof/>
+          </w:rPr>
+          <w:t>3</w:t>
+        </w:r>
+      </w:fldSimple>
       <w:r>
         <w:noBreakHyphen/>
       </w:r>
-      <w:r>
-        <w:fldChar w:fldCharType="begin"/>
-      </w:r>
-      <w:r>
-        <w:instrText xml:space="preserve"> SEQ Hình \* ARABIC \s 1 </w:instrText>
-      </w:r>
-      <w:r>
-        <w:fldChar w:fldCharType="separate"/>
-      </w:r>
-      <w:r>
-        <w:rPr>
-          <w:noProof/>
-        </w:rPr>
-        <w:t>1</w:t>
-      </w:r>
-      <w:r>
-        <w:rPr>
-          <w:noProof/>
-        </w:rPr>
-        <w:fldChar w:fldCharType="end"/>
-      </w:r>
+      <w:fldSimple w:instr=" SEQ Hình \* ARABIC \s 1 ">
+        <w:r>
+          <w:rPr>
+            <w:noProof/>
+          </w:rPr>
+          <w:t>1</w:t>
+        </w:r>
+      </w:fldSimple>
       <w:r>
         <w:t xml:space="preserve"> Biểu đồ tuần tự của use case Đăng Nhập</w:t>
       </w:r>
@@ -29907,13 +29678,8 @@
     </w:p>
     <w:p>
       <w:r>
-        <w:t xml:space="preserve">Hệ thống website bán hàng online được tổ chức thành các thành phần như Hình 3-2. Biểu đồ thành phần gồm các thành phần: DAO phụ trách tương tác với CSDL, BSO phụ trách các nghiệp vụ, DTO chứa các lớp cấu trúc truyền dữ liệu giữa các </w:t>
-      </w:r>
-      <w:proofErr w:type="gramStart"/>
-      <w:r>
-        <w:t>lớp,…</w:t>
-      </w:r>
-      <w:proofErr w:type="gramEnd"/>
+        <w:t>Hệ thống website bán hàng online được tổ chức thành các thành phần như Hình 3-2. Biểu đồ thành phần gồm các thành phần: DAO phụ trách tương tác với CSDL, BSO phụ trách các nghiệp vụ, DTO chứa các lớp cấu trúc truyền dữ liệu giữa các lớp,…</w:t>
+      </w:r>
     </w:p>
     <w:p>
       <w:pPr>
@@ -31463,23 +31229,7 @@
         <w:pStyle w:val="Nidung"/>
       </w:pPr>
       <w:r>
-        <w:t>Các dấu</w:t>
-      </w:r>
-      <w:proofErr w:type="gramStart"/>
-      <w:r>
-        <w:t>: :</w:t>
-      </w:r>
-      <w:proofErr w:type="gramEnd"/>
-      <w:r>
-        <w:t xml:space="preserve"> , . ; ) } ] ! ? ” được gõ ngay sau ký tự cuối cùng (không khoảng cách), và gõ 1 phím cách (space) sau chúng. Sau các dấu: </w:t>
-      </w:r>
-      <w:proofErr w:type="gramStart"/>
-      <w:r>
-        <w:t>“ {</w:t>
-      </w:r>
-      <w:proofErr w:type="gramEnd"/>
-      <w:r>
-        <w:t xml:space="preserve"> ( [ không gõ dấu cách.</w:t>
+        <w:t>Các dấu: : , . ; ) } ] ! ? ” được gõ ngay sau ký tự cuối cùng (không khoảng cách), và gõ 1 phím cách (space) sau chúng. Sau các dấu: “ { ( [ không gõ dấu cách.</w:t>
       </w:r>
     </w:p>
     <w:p>
@@ -32580,7 +32330,7 @@
 </file>
 
 <file path=word/endnotes.xml><?xml version="1.0" encoding="utf-8"?>
-<w:endnotes xmlns:wpc="http://schemas.microsoft.com/office/word/2010/wordprocessingCanvas" xmlns:cx="http://schemas.microsoft.com/office/drawing/2014/chartex" xmlns:cx1="http://schemas.microsoft.com/office/drawing/2015/9/8/chartex" xmlns:cx2="http://schemas.microsoft.com/office/drawing/2015/10/21/chartex" xmlns:cx3="http://schemas.microsoft.com/office/drawing/2016/5/9/chartex" xmlns:cx4="http://schemas.microsoft.com/office/drawing/2016/5/10/chartex" xmlns:cx5="http://schemas.microsoft.com/office/drawing/2016/5/11/chartex" xmlns:cx6="http://schemas.microsoft.com/office/drawing/2016/5/12/chartex" xmlns:cx7="http://schemas.microsoft.com/office/drawing/2016/5/13/chartex" xmlns:cx8="http://schemas.microsoft.com/office/drawing/2016/5/14/chartex" xmlns:mc="http://schemas.openxmlformats.org/markup-compatibility/2006" xmlns:aink="http://schemas.microsoft.com/office/drawing/2016/ink" xmlns:am3d="http://schemas.microsoft.com/office/drawing/2017/model3d" xmlns:o="urn:schemas-microsoft-com:office:office" xmlns:r="http://schemas.openxmlformats.org/officeDocument/2006/relationships" xmlns:m="http://schemas.openxmlformats.org/officeDocument/2006/math" xmlns:v="urn:schemas-microsoft-com:vml" xmlns:wp14="http://schemas.microsoft.com/office/word/2010/wordprocessingDrawing" xmlns:wp="http://schemas.openxmlformats.org/drawingml/2006/wordprocessingDrawing" xmlns:w10="urn:schemas-microsoft-com:office:word" xmlns:w="http://schemas.openxmlformats.org/wordprocessingml/2006/main" xmlns:w14="http://schemas.microsoft.com/office/word/2010/wordml" xmlns:w15="http://schemas.microsoft.com/office/word/2012/wordml" xmlns:w16cid="http://schemas.microsoft.com/office/word/2016/wordml/cid" xmlns:w16se="http://schemas.microsoft.com/office/word/2015/wordml/symex" xmlns:wpg="http://schemas.microsoft.com/office/word/2010/wordprocessingGroup" xmlns:wpi="http://schemas.microsoft.com/office/word/2010/wordprocessingInk" xmlns:wne="http://schemas.microsoft.com/office/word/2006/wordml" xmlns:wps="http://schemas.microsoft.com/office/word/2010/wordprocessingShape" mc:Ignorable="w14 w15 w16se w16cid wp14">
+<w:endnotes xmlns:wpc="http://schemas.microsoft.com/office/word/2010/wordprocessingCanvas" xmlns:mc="http://schemas.openxmlformats.org/markup-compatibility/2006" xmlns:o="urn:schemas-microsoft-com:office:office" xmlns:r="http://schemas.openxmlformats.org/officeDocument/2006/relationships" xmlns:m="http://schemas.openxmlformats.org/officeDocument/2006/math" xmlns:v="urn:schemas-microsoft-com:vml" xmlns:wp14="http://schemas.microsoft.com/office/word/2010/wordprocessingDrawing" xmlns:wp="http://schemas.openxmlformats.org/drawingml/2006/wordprocessingDrawing" xmlns:w10="urn:schemas-microsoft-com:office:word" xmlns:w="http://schemas.openxmlformats.org/wordprocessingml/2006/main" xmlns:w14="http://schemas.microsoft.com/office/word/2010/wordml" xmlns:w15="http://schemas.microsoft.com/office/word/2012/wordml" xmlns:wpg="http://schemas.microsoft.com/office/word/2010/wordprocessingGroup" xmlns:wpi="http://schemas.microsoft.com/office/word/2010/wordprocessingInk" xmlns:wne="http://schemas.microsoft.com/office/word/2006/wordml" xmlns:wps="http://schemas.microsoft.com/office/word/2010/wordprocessingShape" mc:Ignorable="w14 w15 wp14">
   <w:endnote w:type="separator" w:id="-1">
     <w:p>
       <w:pPr>
@@ -32605,7 +32355,7 @@
 </file>
 
 <file path=word/footer1.xml><?xml version="1.0" encoding="utf-8"?>
-<w:ftr xmlns:wpc="http://schemas.microsoft.com/office/word/2010/wordprocessingCanvas" xmlns:cx="http://schemas.microsoft.com/office/drawing/2014/chartex" xmlns:cx1="http://schemas.microsoft.com/office/drawing/2015/9/8/chartex" xmlns:cx2="http://schemas.microsoft.com/office/drawing/2015/10/21/chartex" xmlns:cx3="http://schemas.microsoft.com/office/drawing/2016/5/9/chartex" xmlns:cx4="http://schemas.microsoft.com/office/drawing/2016/5/10/chartex" xmlns:cx5="http://schemas.microsoft.com/office/drawing/2016/5/11/chartex" xmlns:cx6="http://schemas.microsoft.com/office/drawing/2016/5/12/chartex" xmlns:cx7="http://schemas.microsoft.com/office/drawing/2016/5/13/chartex" xmlns:cx8="http://schemas.microsoft.com/office/drawing/2016/5/14/chartex" xmlns:mc="http://schemas.openxmlformats.org/markup-compatibility/2006" xmlns:aink="http://schemas.microsoft.com/office/drawing/2016/ink" xmlns:am3d="http://schemas.microsoft.com/office/drawing/2017/model3d" xmlns:o="urn:schemas-microsoft-com:office:office" xmlns:r="http://schemas.openxmlformats.org/officeDocument/2006/relationships" xmlns:m="http://schemas.openxmlformats.org/officeDocument/2006/math" xmlns:v="urn:schemas-microsoft-com:vml" xmlns:wp14="http://schemas.microsoft.com/office/word/2010/wordprocessingDrawing" xmlns:wp="http://schemas.openxmlformats.org/drawingml/2006/wordprocessingDrawing" xmlns:w10="urn:schemas-microsoft-com:office:word" xmlns:w="http://schemas.openxmlformats.org/wordprocessingml/2006/main" xmlns:w14="http://schemas.microsoft.com/office/word/2010/wordml" xmlns:w15="http://schemas.microsoft.com/office/word/2012/wordml" xmlns:w16cid="http://schemas.microsoft.com/office/word/2016/wordml/cid" xmlns:w16se="http://schemas.microsoft.com/office/word/2015/wordml/symex" xmlns:wpg="http://schemas.microsoft.com/office/word/2010/wordprocessingGroup" xmlns:wpi="http://schemas.microsoft.com/office/word/2010/wordprocessingInk" xmlns:wne="http://schemas.microsoft.com/office/word/2006/wordml" xmlns:wps="http://schemas.microsoft.com/office/word/2010/wordprocessingShape" mc:Ignorable="w14 w15 w16se w16cid wp14">
+<w:ftr xmlns:wpc="http://schemas.microsoft.com/office/word/2010/wordprocessingCanvas" xmlns:mc="http://schemas.openxmlformats.org/markup-compatibility/2006" xmlns:o="urn:schemas-microsoft-com:office:office" xmlns:r="http://schemas.openxmlformats.org/officeDocument/2006/relationships" xmlns:m="http://schemas.openxmlformats.org/officeDocument/2006/math" xmlns:v="urn:schemas-microsoft-com:vml" xmlns:wp14="http://schemas.microsoft.com/office/word/2010/wordprocessingDrawing" xmlns:wp="http://schemas.openxmlformats.org/drawingml/2006/wordprocessingDrawing" xmlns:w10="urn:schemas-microsoft-com:office:word" xmlns:w="http://schemas.openxmlformats.org/wordprocessingml/2006/main" xmlns:w14="http://schemas.microsoft.com/office/word/2010/wordml" xmlns:w15="http://schemas.microsoft.com/office/word/2012/wordml" xmlns:wpg="http://schemas.microsoft.com/office/word/2010/wordprocessingGroup" xmlns:wpi="http://schemas.microsoft.com/office/word/2010/wordprocessingInk" xmlns:wne="http://schemas.microsoft.com/office/word/2006/wordml" xmlns:wps="http://schemas.microsoft.com/office/word/2010/wordprocessingShape" mc:Ignorable="w14 w15 wp14">
   <w:p>
     <w:pPr>
       <w:pStyle w:val="Strang"/>
@@ -32623,7 +32373,7 @@
       <w:rPr>
         <w:noProof/>
       </w:rPr>
-      <w:t>6</w:t>
+      <w:t>35</w:t>
     </w:r>
     <w:r>
       <w:rPr>
@@ -32641,7 +32391,7 @@
 </file>
 
 <file path=word/footnotes.xml><?xml version="1.0" encoding="utf-8"?>
-<w:footnotes xmlns:wpc="http://schemas.microsoft.com/office/word/2010/wordprocessingCanvas" xmlns:cx="http://schemas.microsoft.com/office/drawing/2014/chartex" xmlns:cx1="http://schemas.microsoft.com/office/drawing/2015/9/8/chartex" xmlns:cx2="http://schemas.microsoft.com/office/drawing/2015/10/21/chartex" xmlns:cx3="http://schemas.microsoft.com/office/drawing/2016/5/9/chartex" xmlns:cx4="http://schemas.microsoft.com/office/drawing/2016/5/10/chartex" xmlns:cx5="http://schemas.microsoft.com/office/drawing/2016/5/11/chartex" xmlns:cx6="http://schemas.microsoft.com/office/drawing/2016/5/12/chartex" xmlns:cx7="http://schemas.microsoft.com/office/drawing/2016/5/13/chartex" xmlns:cx8="http://schemas.microsoft.com/office/drawing/2016/5/14/chartex" xmlns:mc="http://schemas.openxmlformats.org/markup-compatibility/2006" xmlns:aink="http://schemas.microsoft.com/office/drawing/2016/ink" xmlns:am3d="http://schemas.microsoft.com/office/drawing/2017/model3d" xmlns:o="urn:schemas-microsoft-com:office:office" xmlns:r="http://schemas.openxmlformats.org/officeDocument/2006/relationships" xmlns:m="http://schemas.openxmlformats.org/officeDocument/2006/math" xmlns:v="urn:schemas-microsoft-com:vml" xmlns:wp14="http://schemas.microsoft.com/office/word/2010/wordprocessingDrawing" xmlns:wp="http://schemas.openxmlformats.org/drawingml/2006/wordprocessingDrawing" xmlns:w10="urn:schemas-microsoft-com:office:word" xmlns:w="http://schemas.openxmlformats.org/wordprocessingml/2006/main" xmlns:w14="http://schemas.microsoft.com/office/word/2010/wordml" xmlns:w15="http://schemas.microsoft.com/office/word/2012/wordml" xmlns:w16cid="http://schemas.microsoft.com/office/word/2016/wordml/cid" xmlns:w16se="http://schemas.microsoft.com/office/word/2015/wordml/symex" xmlns:wpg="http://schemas.microsoft.com/office/word/2010/wordprocessingGroup" xmlns:wpi="http://schemas.microsoft.com/office/word/2010/wordprocessingInk" xmlns:wne="http://schemas.microsoft.com/office/word/2006/wordml" xmlns:wps="http://schemas.microsoft.com/office/word/2010/wordprocessingShape" mc:Ignorable="w14 w15 w16se w16cid wp14">
+<w:footnotes xmlns:wpc="http://schemas.microsoft.com/office/word/2010/wordprocessingCanvas" xmlns:mc="http://schemas.openxmlformats.org/markup-compatibility/2006" xmlns:o="urn:schemas-microsoft-com:office:office" xmlns:r="http://schemas.openxmlformats.org/officeDocument/2006/relationships" xmlns:m="http://schemas.openxmlformats.org/officeDocument/2006/math" xmlns:v="urn:schemas-microsoft-com:vml" xmlns:wp14="http://schemas.microsoft.com/office/word/2010/wordprocessingDrawing" xmlns:wp="http://schemas.openxmlformats.org/drawingml/2006/wordprocessingDrawing" xmlns:w10="urn:schemas-microsoft-com:office:word" xmlns:w="http://schemas.openxmlformats.org/wordprocessingml/2006/main" xmlns:w14="http://schemas.microsoft.com/office/word/2010/wordml" xmlns:w15="http://schemas.microsoft.com/office/word/2012/wordml" xmlns:wpg="http://schemas.microsoft.com/office/word/2010/wordprocessingGroup" xmlns:wpi="http://schemas.microsoft.com/office/word/2010/wordprocessingInk" xmlns:wne="http://schemas.microsoft.com/office/word/2006/wordml" xmlns:wps="http://schemas.microsoft.com/office/word/2010/wordprocessingShape" mc:Ignorable="w14 w15 wp14">
   <w:footnote w:type="separator" w:id="-1">
     <w:p>
       <w:pPr>
@@ -32666,7 +32416,7 @@
 </file>
 
 <file path=word/numbering.xml><?xml version="1.0" encoding="utf-8"?>
-<w:numbering xmlns:wpc="http://schemas.microsoft.com/office/word/2010/wordprocessingCanvas" xmlns:cx="http://schemas.microsoft.com/office/drawing/2014/chartex" xmlns:cx1="http://schemas.microsoft.com/office/drawing/2015/9/8/chartex" xmlns:cx2="http://schemas.microsoft.com/office/drawing/2015/10/21/chartex" xmlns:cx3="http://schemas.microsoft.com/office/drawing/2016/5/9/chartex" xmlns:cx4="http://schemas.microsoft.com/office/drawing/2016/5/10/chartex" xmlns:cx5="http://schemas.microsoft.com/office/drawing/2016/5/11/chartex" xmlns:cx6="http://schemas.microsoft.com/office/drawing/2016/5/12/chartex" xmlns:cx7="http://schemas.microsoft.com/office/drawing/2016/5/13/chartex" xmlns:cx8="http://schemas.microsoft.com/office/drawing/2016/5/14/chartex" xmlns:mc="http://schemas.openxmlformats.org/markup-compatibility/2006" xmlns:aink="http://schemas.microsoft.com/office/drawing/2016/ink" xmlns:am3d="http://schemas.microsoft.com/office/drawing/2017/model3d" xmlns:o="urn:schemas-microsoft-com:office:office" xmlns:r="http://schemas.openxmlformats.org/officeDocument/2006/relationships" xmlns:m="http://schemas.openxmlformats.org/officeDocument/2006/math" xmlns:v="urn:schemas-microsoft-com:vml" xmlns:wp14="http://schemas.microsoft.com/office/word/2010/wordprocessingDrawing" xmlns:wp="http://schemas.openxmlformats.org/drawingml/2006/wordprocessingDrawing" xmlns:w10="urn:schemas-microsoft-com:office:word" xmlns:w="http://schemas.openxmlformats.org/wordprocessingml/2006/main" xmlns:w14="http://schemas.microsoft.com/office/word/2010/wordml" xmlns:w15="http://schemas.microsoft.com/office/word/2012/wordml" xmlns:w16cid="http://schemas.microsoft.com/office/word/2016/wordml/cid" xmlns:w16se="http://schemas.microsoft.com/office/word/2015/wordml/symex" xmlns:wpg="http://schemas.microsoft.com/office/word/2010/wordprocessingGroup" xmlns:wpi="http://schemas.microsoft.com/office/word/2010/wordprocessingInk" xmlns:wne="http://schemas.microsoft.com/office/word/2006/wordml" xmlns:wps="http://schemas.microsoft.com/office/word/2010/wordprocessingShape" mc:Ignorable="w14 w15 w16se w16cid wp14">
+<w:numbering xmlns:wpc="http://schemas.microsoft.com/office/word/2010/wordprocessingCanvas" xmlns:mc="http://schemas.openxmlformats.org/markup-compatibility/2006" xmlns:o="urn:schemas-microsoft-com:office:office" xmlns:r="http://schemas.openxmlformats.org/officeDocument/2006/relationships" xmlns:m="http://schemas.openxmlformats.org/officeDocument/2006/math" xmlns:v="urn:schemas-microsoft-com:vml" xmlns:wp14="http://schemas.microsoft.com/office/word/2010/wordprocessingDrawing" xmlns:wp="http://schemas.openxmlformats.org/drawingml/2006/wordprocessingDrawing" xmlns:w10="urn:schemas-microsoft-com:office:word" xmlns:w="http://schemas.openxmlformats.org/wordprocessingml/2006/main" xmlns:w14="http://schemas.microsoft.com/office/word/2010/wordml" xmlns:w15="http://schemas.microsoft.com/office/word/2012/wordml" xmlns:wpg="http://schemas.microsoft.com/office/word/2010/wordprocessingGroup" xmlns:wpi="http://schemas.microsoft.com/office/word/2010/wordprocessingInk" xmlns:wne="http://schemas.microsoft.com/office/word/2006/wordml" xmlns:wps="http://schemas.microsoft.com/office/word/2010/wordprocessingShape" mc:Ignorable="w14 w15 wp14">
   <w:numPicBullet w:numPicBulletId="0">
     <w:pict>
       <v:shapetype id="_x0000_t75" coordsize="21600,21600" o:spt="75" o:preferrelative="t" path="m@4@5l@4@11@9@11@9@5xe" filled="f" stroked="f">
@@ -32688,7 +32438,7 @@
         <v:path o:extrusionok="f" gradientshapeok="t" o:connecttype="rect"/>
         <o:lock v:ext="edit" aspectratio="t"/>
       </v:shapetype>
-      <v:shape id="_x0000_i1027" type="#_x0000_t75" style="width:13.5pt;height:13.5pt;visibility:visible;mso-wrap-style:square" o:bullet="t">
+      <v:shape id="_x0000_i1032" type="#_x0000_t75" style="width:13.6pt;height:13.6pt;visibility:visible;mso-wrap-style:square" o:bullet="t">
         <v:imagedata r:id="rId1" o:title="" croptop="-12485f" cropbottom="12485f"/>
       </v:shape>
     </w:pict>
@@ -37097,7 +36847,7 @@
 </file>
 
 <file path=word/styles.xml><?xml version="1.0" encoding="utf-8"?>
-<w:styles xmlns:mc="http://schemas.openxmlformats.org/markup-compatibility/2006" xmlns:r="http://schemas.openxmlformats.org/officeDocument/2006/relationships" xmlns:w="http://schemas.openxmlformats.org/wordprocessingml/2006/main" xmlns:w14="http://schemas.microsoft.com/office/word/2010/wordml" xmlns:w15="http://schemas.microsoft.com/office/word/2012/wordml" xmlns:w16cid="http://schemas.microsoft.com/office/word/2016/wordml/cid" xmlns:w16se="http://schemas.microsoft.com/office/word/2015/wordml/symex" mc:Ignorable="w14 w15 w16se w16cid">
+<w:styles xmlns:mc="http://schemas.openxmlformats.org/markup-compatibility/2006" xmlns:r="http://schemas.openxmlformats.org/officeDocument/2006/relationships" xmlns:w="http://schemas.openxmlformats.org/wordprocessingml/2006/main" xmlns:w14="http://schemas.microsoft.com/office/word/2010/wordml" xmlns:w15="http://schemas.microsoft.com/office/word/2012/wordml" mc:Ignorable="w14 w15">
   <w:docDefaults>
     <w:rPrDefault>
       <w:rPr>
@@ -37113,7 +36863,7 @@
       </w:pPr>
     </w:pPrDefault>
   </w:docDefaults>
-  <w:latentStyles w:defLockedState="0" w:defUIPriority="99" w:defSemiHidden="0" w:defUnhideWhenUsed="0" w:defQFormat="0" w:count="375">
+  <w:latentStyles w:defLockedState="0" w:defUIPriority="99" w:defSemiHidden="0" w:defUnhideWhenUsed="0" w:defQFormat="0" w:count="371">
     <w:lsdException w:name="Normal" w:uiPriority="0" w:qFormat="1"/>
     <w:lsdException w:name="heading 1" w:uiPriority="9" w:qFormat="1"/>
     <w:lsdException w:name="heading 2" w:semiHidden="1" w:uiPriority="9" w:unhideWhenUsed="1" w:qFormat="1"/>
@@ -37485,10 +37235,6 @@
     <w:lsdException w:name="List Table 5 Dark Accent 6" w:uiPriority="50"/>
     <w:lsdException w:name="List Table 6 Colorful Accent 6" w:uiPriority="51"/>
     <w:lsdException w:name="List Table 7 Colorful Accent 6" w:uiPriority="52"/>
-    <w:lsdException w:name="Mention" w:semiHidden="1" w:unhideWhenUsed="1"/>
-    <w:lsdException w:name="Smart Hyperlink" w:semiHidden="1" w:unhideWhenUsed="1"/>
-    <w:lsdException w:name="Hashtag" w:semiHidden="1" w:unhideWhenUsed="1"/>
-    <w:lsdException w:name="Unresolved Mention" w:semiHidden="1" w:unhideWhenUsed="1"/>
   </w:latentStyles>
   <w:style w:type="paragraph" w:default="1" w:styleId="Normal">
     <w:name w:val="Normal"/>
@@ -38701,7 +38447,7 @@
 </file>
 
 <file path=customXml/itemProps1.xml><?xml version="1.0" encoding="utf-8"?>
-<ds:datastoreItem xmlns:ds="http://schemas.openxmlformats.org/officeDocument/2006/customXml" ds:itemID="{48E8D57A-CC08-4C35-842B-5DD3C3E33413}">
+<ds:datastoreItem xmlns:ds="http://schemas.openxmlformats.org/officeDocument/2006/customXml" ds:itemID="{93AAB996-7D06-4969-B7C1-16C37FF62BB2}">
   <ds:schemaRefs>
     <ds:schemaRef ds:uri="http://schemas.openxmlformats.org/officeDocument/2006/bibliography"/>
   </ds:schemaRefs>

</xml_diff>